<commit_message>
Chỉnh một vài cái trong THUYẾT TRÌNH ĐỒ ÁN.docx nha Đức
</commit_message>
<xml_diff>
--- a/wiki/THUYẾT TRÌNH ĐỒ ÁN.docx
+++ b/wiki/THUYẾT TRÌNH ĐỒ ÁN.docx
@@ -43,8 +43,111 @@
       </w:r>
     </w:p>
     <w:p>
-      <w:r>
-        <w:t>Kính chào quý hội đồng, quý phụ huynh và các bạn đến dự lễ bảo vệ đồ án ngày hôm nay.</w:t>
+      <w:proofErr w:type="spellStart"/>
+      <w:r>
+        <w:t>Kính</w:t>
+      </w:r>
+      <w:proofErr w:type="spellEnd"/>
+      <w:r>
+        <w:t xml:space="preserve"> </w:t>
+      </w:r>
+      <w:proofErr w:type="spellStart"/>
+      <w:r>
+        <w:t>chào</w:t>
+      </w:r>
+      <w:proofErr w:type="spellEnd"/>
+      <w:r>
+        <w:t xml:space="preserve"> </w:t>
+      </w:r>
+      <w:proofErr w:type="spellStart"/>
+      <w:r>
+        <w:t>quý</w:t>
+      </w:r>
+      <w:proofErr w:type="spellEnd"/>
+      <w:r>
+        <w:t xml:space="preserve"> </w:t>
+      </w:r>
+      <w:proofErr w:type="spellStart"/>
+      <w:r>
+        <w:t>hội</w:t>
+      </w:r>
+      <w:proofErr w:type="spellEnd"/>
+      <w:r>
+        <w:t xml:space="preserve"> </w:t>
+      </w:r>
+      <w:proofErr w:type="spellStart"/>
+      <w:r>
+        <w:t>đồng</w:t>
+      </w:r>
+      <w:proofErr w:type="spellEnd"/>
+      <w:r>
+        <w:t xml:space="preserve">, </w:t>
+      </w:r>
+      <w:proofErr w:type="spellStart"/>
+      <w:r>
+        <w:t>quý</w:t>
+      </w:r>
+      <w:proofErr w:type="spellEnd"/>
+      <w:r>
+        <w:t xml:space="preserve"> </w:t>
+      </w:r>
+      <w:proofErr w:type="spellStart"/>
+      <w:r>
+        <w:t>phụ</w:t>
+      </w:r>
+      <w:proofErr w:type="spellEnd"/>
+      <w:r>
+        <w:t xml:space="preserve"> </w:t>
+      </w:r>
+      <w:proofErr w:type="spellStart"/>
+      <w:r>
+        <w:t>huynh</w:t>
+      </w:r>
+      <w:proofErr w:type="spellEnd"/>
+      <w:r>
+        <w:t xml:space="preserve"> và các bạn đến dự </w:t>
+      </w:r>
+      <w:proofErr w:type="spellStart"/>
+      <w:r>
+        <w:t>lễ</w:t>
+      </w:r>
+      <w:proofErr w:type="spellEnd"/>
+      <w:r>
+        <w:t xml:space="preserve"> </w:t>
+      </w:r>
+      <w:proofErr w:type="spellStart"/>
+      <w:r>
+        <w:t>bảo</w:t>
+      </w:r>
+      <w:proofErr w:type="spellEnd"/>
+      <w:r>
+        <w:t xml:space="preserve"> </w:t>
+      </w:r>
+      <w:proofErr w:type="spellStart"/>
+      <w:r>
+        <w:t>vệ</w:t>
+      </w:r>
+      <w:proofErr w:type="spellEnd"/>
+      <w:r>
+        <w:t xml:space="preserve"> đồ </w:t>
+      </w:r>
+      <w:proofErr w:type="spellStart"/>
+      <w:proofErr w:type="gramStart"/>
+      <w:r>
+        <w:t>án</w:t>
+      </w:r>
+      <w:proofErr w:type="spellEnd"/>
+      <w:proofErr w:type="gramEnd"/>
+      <w:r>
+        <w:t xml:space="preserve"> ngày </w:t>
+      </w:r>
+      <w:proofErr w:type="spellStart"/>
+      <w:r>
+        <w:t>hôm</w:t>
+      </w:r>
+      <w:proofErr w:type="spellEnd"/>
+      <w:r>
+        <w:t xml:space="preserve"> nay.</w:t>
       </w:r>
     </w:p>
     <w:p>
@@ -66,8 +169,55 @@
           <w:szCs w:val="26"/>
         </w:rPr>
       </w:pPr>
-      <w:r>
-        <w:t>Hôm nay chúng em xin trình bày đồ án tốt nghiệp với đề tài “</w:t>
+      <w:proofErr w:type="spellStart"/>
+      <w:r>
+        <w:t>Hôm</w:t>
+      </w:r>
+      <w:proofErr w:type="spellEnd"/>
+      <w:r>
+        <w:t xml:space="preserve"> nay chúng em </w:t>
+      </w:r>
+      <w:proofErr w:type="spellStart"/>
+      <w:r>
+        <w:t>xin</w:t>
+      </w:r>
+      <w:proofErr w:type="spellEnd"/>
+      <w:r>
+        <w:t xml:space="preserve"> trình </w:t>
+      </w:r>
+      <w:proofErr w:type="spellStart"/>
+      <w:r>
+        <w:t>bày</w:t>
+      </w:r>
+      <w:proofErr w:type="spellEnd"/>
+      <w:r>
+        <w:t xml:space="preserve"> đồ </w:t>
+      </w:r>
+      <w:proofErr w:type="spellStart"/>
+      <w:proofErr w:type="gramStart"/>
+      <w:r>
+        <w:t>án</w:t>
+      </w:r>
+      <w:proofErr w:type="spellEnd"/>
+      <w:proofErr w:type="gramEnd"/>
+      <w:r>
+        <w:t xml:space="preserve"> </w:t>
+      </w:r>
+      <w:proofErr w:type="spellStart"/>
+      <w:r>
+        <w:t>tốt</w:t>
+      </w:r>
+      <w:proofErr w:type="spellEnd"/>
+      <w:r>
+        <w:t xml:space="preserve"> </w:t>
+      </w:r>
+      <w:proofErr w:type="spellStart"/>
+      <w:r>
+        <w:t>nghiệp</w:t>
+      </w:r>
+      <w:proofErr w:type="spellEnd"/>
+      <w:r>
+        <w:t xml:space="preserve"> với đề tài “</w:t>
       </w:r>
       <w:r>
         <w:rPr>
@@ -87,21 +237,205 @@
         <w:rPr>
           <w:szCs w:val="26"/>
         </w:rPr>
-        <w:t>, viết tắt là i-Deliver.</w:t>
-      </w:r>
-    </w:p>
-    <w:p>
-      <w:pPr>
+        <w:t xml:space="preserve">, </w:t>
+      </w:r>
+      <w:proofErr w:type="spellStart"/>
+      <w:r>
         <w:rPr>
           <w:szCs w:val="26"/>
         </w:rPr>
-      </w:pPr>
+        <w:t>viết</w:t>
+      </w:r>
+      <w:proofErr w:type="spellEnd"/>
       <w:r>
         <w:rPr>
           <w:szCs w:val="26"/>
         </w:rPr>
-        <w:t>Đề tài được thực hiện bởi nhóm 18, bao gồm 4 thành viên … dưới sự hướng dẫn của thầy TaiNT.</w:t>
-      </w:r>
+        <w:t xml:space="preserve"> </w:t>
+      </w:r>
+      <w:proofErr w:type="spellStart"/>
+      <w:r>
+        <w:rPr>
+          <w:szCs w:val="26"/>
+        </w:rPr>
+        <w:t>tắt</w:t>
+      </w:r>
+      <w:proofErr w:type="spellEnd"/>
+      <w:r>
+        <w:rPr>
+          <w:szCs w:val="26"/>
+        </w:rPr>
+        <w:t xml:space="preserve"> </w:t>
+      </w:r>
+      <w:proofErr w:type="spellStart"/>
+      <w:r>
+        <w:rPr>
+          <w:szCs w:val="26"/>
+        </w:rPr>
+        <w:t>là</w:t>
+      </w:r>
+      <w:proofErr w:type="spellEnd"/>
+      <w:r>
+        <w:rPr>
+          <w:szCs w:val="26"/>
+        </w:rPr>
+        <w:t xml:space="preserve"> </w:t>
+      </w:r>
+      <w:proofErr w:type="spellStart"/>
+      <w:r>
+        <w:rPr>
+          <w:szCs w:val="26"/>
+        </w:rPr>
+        <w:t>i</w:t>
+      </w:r>
+      <w:proofErr w:type="spellEnd"/>
+      <w:r>
+        <w:rPr>
+          <w:szCs w:val="26"/>
+        </w:rPr>
+        <w:t>-Deliver.</w:t>
+      </w:r>
+    </w:p>
+    <w:p>
+      <w:pPr>
+        <w:rPr>
+          <w:szCs w:val="26"/>
+        </w:rPr>
+      </w:pPr>
+      <w:proofErr w:type="gramStart"/>
+      <w:r>
+        <w:rPr>
+          <w:szCs w:val="26"/>
+        </w:rPr>
+        <w:t xml:space="preserve">Đề tài được thực hiện </w:t>
+      </w:r>
+      <w:proofErr w:type="spellStart"/>
+      <w:r>
+        <w:rPr>
+          <w:szCs w:val="26"/>
+        </w:rPr>
+        <w:t>bởi</w:t>
+      </w:r>
+      <w:proofErr w:type="spellEnd"/>
+      <w:r>
+        <w:rPr>
+          <w:szCs w:val="26"/>
+        </w:rPr>
+        <w:t xml:space="preserve"> </w:t>
+      </w:r>
+      <w:proofErr w:type="spellStart"/>
+      <w:r>
+        <w:rPr>
+          <w:szCs w:val="26"/>
+        </w:rPr>
+        <w:t>nhóm</w:t>
+      </w:r>
+      <w:proofErr w:type="spellEnd"/>
+      <w:r>
+        <w:rPr>
+          <w:szCs w:val="26"/>
+        </w:rPr>
+        <w:t xml:space="preserve"> 18, </w:t>
+      </w:r>
+      <w:proofErr w:type="spellStart"/>
+      <w:r>
+        <w:rPr>
+          <w:szCs w:val="26"/>
+        </w:rPr>
+        <w:t>bao</w:t>
+      </w:r>
+      <w:proofErr w:type="spellEnd"/>
+      <w:r>
+        <w:rPr>
+          <w:szCs w:val="26"/>
+        </w:rPr>
+        <w:t xml:space="preserve"> </w:t>
+      </w:r>
+      <w:proofErr w:type="spellStart"/>
+      <w:r>
+        <w:rPr>
+          <w:szCs w:val="26"/>
+        </w:rPr>
+        <w:t>gồm</w:t>
+      </w:r>
+      <w:proofErr w:type="spellEnd"/>
+      <w:r>
+        <w:rPr>
+          <w:szCs w:val="26"/>
+        </w:rPr>
+        <w:t xml:space="preserve"> 4 thành viên … </w:t>
+      </w:r>
+      <w:proofErr w:type="spellStart"/>
+      <w:r>
+        <w:rPr>
+          <w:szCs w:val="26"/>
+        </w:rPr>
+        <w:t>dưới</w:t>
+      </w:r>
+      <w:proofErr w:type="spellEnd"/>
+      <w:r>
+        <w:rPr>
+          <w:szCs w:val="26"/>
+        </w:rPr>
+        <w:t xml:space="preserve"> sự </w:t>
+      </w:r>
+      <w:proofErr w:type="spellStart"/>
+      <w:r>
+        <w:rPr>
+          <w:szCs w:val="26"/>
+        </w:rPr>
+        <w:t>hướng</w:t>
+      </w:r>
+      <w:proofErr w:type="spellEnd"/>
+      <w:r>
+        <w:rPr>
+          <w:szCs w:val="26"/>
+        </w:rPr>
+        <w:t xml:space="preserve"> </w:t>
+      </w:r>
+      <w:proofErr w:type="spellStart"/>
+      <w:r>
+        <w:rPr>
+          <w:szCs w:val="26"/>
+        </w:rPr>
+        <w:t>dẫn</w:t>
+      </w:r>
+      <w:proofErr w:type="spellEnd"/>
+      <w:r>
+        <w:rPr>
+          <w:szCs w:val="26"/>
+        </w:rPr>
+        <w:t xml:space="preserve"> của </w:t>
+      </w:r>
+      <w:proofErr w:type="spellStart"/>
+      <w:r>
+        <w:rPr>
+          <w:szCs w:val="26"/>
+        </w:rPr>
+        <w:t>thầy</w:t>
+      </w:r>
+      <w:proofErr w:type="spellEnd"/>
+      <w:r>
+        <w:rPr>
+          <w:szCs w:val="26"/>
+        </w:rPr>
+        <w:t xml:space="preserve"> </w:t>
+      </w:r>
+      <w:proofErr w:type="spellStart"/>
+      <w:r>
+        <w:rPr>
+          <w:szCs w:val="26"/>
+        </w:rPr>
+        <w:t>TaiNT</w:t>
+      </w:r>
+      <w:proofErr w:type="spellEnd"/>
+      <w:r>
+        <w:rPr>
+          <w:szCs w:val="26"/>
+        </w:rPr>
+        <w:t>.</w:t>
+      </w:r>
+      <w:proofErr w:type="gramEnd"/>
     </w:p>
     <w:p>
       <w:pPr>
@@ -122,11 +456,61 @@
           <w:szCs w:val="26"/>
         </w:rPr>
       </w:pPr>
+      <w:proofErr w:type="spellStart"/>
       <w:r>
         <w:rPr>
           <w:szCs w:val="26"/>
         </w:rPr>
-        <w:t>Nội dung trình bày bao gồm 6 phần:</w:t>
+        <w:t>Nội</w:t>
+      </w:r>
+      <w:proofErr w:type="spellEnd"/>
+      <w:r>
+        <w:rPr>
+          <w:szCs w:val="26"/>
+        </w:rPr>
+        <w:t xml:space="preserve"> dung trình </w:t>
+      </w:r>
+      <w:proofErr w:type="spellStart"/>
+      <w:r>
+        <w:rPr>
+          <w:szCs w:val="26"/>
+        </w:rPr>
+        <w:t>bày</w:t>
+      </w:r>
+      <w:proofErr w:type="spellEnd"/>
+      <w:r>
+        <w:rPr>
+          <w:szCs w:val="26"/>
+        </w:rPr>
+        <w:t xml:space="preserve"> </w:t>
+      </w:r>
+      <w:proofErr w:type="spellStart"/>
+      <w:r>
+        <w:rPr>
+          <w:szCs w:val="26"/>
+        </w:rPr>
+        <w:t>bao</w:t>
+      </w:r>
+      <w:proofErr w:type="spellEnd"/>
+      <w:r>
+        <w:rPr>
+          <w:szCs w:val="26"/>
+        </w:rPr>
+        <w:t xml:space="preserve"> </w:t>
+      </w:r>
+      <w:proofErr w:type="spellStart"/>
+      <w:r>
+        <w:rPr>
+          <w:szCs w:val="26"/>
+        </w:rPr>
+        <w:t>gồm</w:t>
+      </w:r>
+      <w:proofErr w:type="spellEnd"/>
+      <w:r>
+        <w:rPr>
+          <w:szCs w:val="26"/>
+        </w:rPr>
+        <w:t xml:space="preserve"> 6 phần:</w:t>
       </w:r>
     </w:p>
     <w:p>
@@ -138,8 +522,13 @@
         </w:numPr>
       </w:pPr>
       <w:r>
-        <w:t>Các vấn đề hiện tại</w:t>
-      </w:r>
+        <w:t xml:space="preserve">Các vấn đề hiện </w:t>
+      </w:r>
+      <w:proofErr w:type="spellStart"/>
+      <w:r>
+        <w:t>tại</w:t>
+      </w:r>
+      <w:proofErr w:type="spellEnd"/>
     </w:p>
     <w:p>
       <w:pPr>
@@ -149,9 +538,35 @@
           <w:numId w:val="1"/>
         </w:numPr>
       </w:pPr>
-      <w:r>
-        <w:t>Giải pháp &amp; hệ thống mới do nhóm phát triển</w:t>
-      </w:r>
+      <w:proofErr w:type="spellStart"/>
+      <w:r>
+        <w:t>Giải</w:t>
+      </w:r>
+      <w:proofErr w:type="spellEnd"/>
+      <w:r>
+        <w:t xml:space="preserve"> </w:t>
+      </w:r>
+      <w:proofErr w:type="spellStart"/>
+      <w:r>
+        <w:t>pháp</w:t>
+      </w:r>
+      <w:proofErr w:type="spellEnd"/>
+      <w:r>
+        <w:t xml:space="preserve"> &amp; hệ thống mới do </w:t>
+      </w:r>
+      <w:proofErr w:type="spellStart"/>
+      <w:r>
+        <w:t>nhóm</w:t>
+      </w:r>
+      <w:proofErr w:type="spellEnd"/>
+      <w:r>
+        <w:t xml:space="preserve"> phát </w:t>
+      </w:r>
+      <w:proofErr w:type="spellStart"/>
+      <w:r>
+        <w:t>triển</w:t>
+      </w:r>
+      <w:proofErr w:type="spellEnd"/>
     </w:p>
     <w:p>
       <w:pPr>
@@ -162,7 +577,47 @@
         </w:numPr>
       </w:pPr>
       <w:r>
-        <w:t>Các công nghệ &amp; môi trường dùng để phát triển hệ thống</w:t>
+        <w:t xml:space="preserve">Các công </w:t>
+      </w:r>
+      <w:proofErr w:type="spellStart"/>
+      <w:r>
+        <w:t>nghệ</w:t>
+      </w:r>
+      <w:proofErr w:type="spellEnd"/>
+      <w:r>
+        <w:t xml:space="preserve"> &amp; </w:t>
+      </w:r>
+      <w:proofErr w:type="spellStart"/>
+      <w:r>
+        <w:t>môi</w:t>
+      </w:r>
+      <w:proofErr w:type="spellEnd"/>
+      <w:r>
+        <w:t xml:space="preserve"> </w:t>
+      </w:r>
+      <w:proofErr w:type="spellStart"/>
+      <w:r>
+        <w:t>trường</w:t>
+      </w:r>
+      <w:proofErr w:type="spellEnd"/>
+      <w:r>
+        <w:t xml:space="preserve"> </w:t>
+      </w:r>
+      <w:proofErr w:type="spellStart"/>
+      <w:r>
+        <w:t>dùng</w:t>
+      </w:r>
+      <w:proofErr w:type="spellEnd"/>
+      <w:r>
+        <w:t xml:space="preserve"> để phát </w:t>
+      </w:r>
+      <w:proofErr w:type="spellStart"/>
+      <w:r>
+        <w:t>triển</w:t>
+      </w:r>
+      <w:proofErr w:type="spellEnd"/>
+      <w:r>
+        <w:t xml:space="preserve"> hệ thống</w:t>
       </w:r>
     </w:p>
     <w:p>
@@ -174,7 +629,23 @@
         </w:numPr>
       </w:pPr>
       <w:r>
-        <w:t>Các thuật toán xử lý nổi bật trong hệ thống</w:t>
+        <w:t xml:space="preserve">Các thuật toán xử lý </w:t>
+      </w:r>
+      <w:proofErr w:type="spellStart"/>
+      <w:r>
+        <w:t>nổi</w:t>
+      </w:r>
+      <w:proofErr w:type="spellEnd"/>
+      <w:r>
+        <w:t xml:space="preserve"> </w:t>
+      </w:r>
+      <w:proofErr w:type="spellStart"/>
+      <w:r>
+        <w:t>bật</w:t>
+      </w:r>
+      <w:proofErr w:type="spellEnd"/>
+      <w:r>
+        <w:t xml:space="preserve"> trong hệ thống</w:t>
       </w:r>
     </w:p>
     <w:p>
@@ -186,10 +657,39 @@
         </w:numPr>
       </w:pPr>
       <w:r>
-        <w:t>Các đặc điểm &amp; ràng buộc</w:t>
-      </w:r>
-      <w:r>
-        <w:t xml:space="preserve"> của hệ thống i-Deliver</w:t>
+        <w:t xml:space="preserve">Các </w:t>
+      </w:r>
+      <w:proofErr w:type="spellStart"/>
+      <w:r>
+        <w:t>đặc</w:t>
+      </w:r>
+      <w:proofErr w:type="spellEnd"/>
+      <w:r>
+        <w:t xml:space="preserve"> điểm &amp; </w:t>
+      </w:r>
+      <w:proofErr w:type="spellStart"/>
+      <w:r>
+        <w:t>ràng</w:t>
+      </w:r>
+      <w:proofErr w:type="spellEnd"/>
+      <w:r>
+        <w:t xml:space="preserve"> </w:t>
+      </w:r>
+      <w:proofErr w:type="spellStart"/>
+      <w:r>
+        <w:t>buộc</w:t>
+      </w:r>
+      <w:proofErr w:type="spellEnd"/>
+      <w:r>
+        <w:t xml:space="preserve"> của hệ thống </w:t>
+      </w:r>
+      <w:proofErr w:type="spellStart"/>
+      <w:r>
+        <w:t>i</w:t>
+      </w:r>
+      <w:proofErr w:type="spellEnd"/>
+      <w:r>
+        <w:t>-Deliver</w:t>
       </w:r>
     </w:p>
     <w:p>
@@ -200,9 +700,51 @@
           <w:numId w:val="1"/>
         </w:numPr>
       </w:pPr>
-      <w:r>
-        <w:t>Định hướng mở rộng trong tương lai</w:t>
-      </w:r>
+      <w:proofErr w:type="spellStart"/>
+      <w:r>
+        <w:t>Định</w:t>
+      </w:r>
+      <w:proofErr w:type="spellEnd"/>
+      <w:r>
+        <w:t xml:space="preserve"> </w:t>
+      </w:r>
+      <w:proofErr w:type="spellStart"/>
+      <w:r>
+        <w:t>hướng</w:t>
+      </w:r>
+      <w:proofErr w:type="spellEnd"/>
+      <w:r>
+        <w:t xml:space="preserve"> </w:t>
+      </w:r>
+      <w:proofErr w:type="spellStart"/>
+      <w:r>
+        <w:t>mở</w:t>
+      </w:r>
+      <w:proofErr w:type="spellEnd"/>
+      <w:r>
+        <w:t xml:space="preserve"> </w:t>
+      </w:r>
+      <w:proofErr w:type="spellStart"/>
+      <w:r>
+        <w:t>rộng</w:t>
+      </w:r>
+      <w:proofErr w:type="spellEnd"/>
+      <w:r>
+        <w:t xml:space="preserve"> trong </w:t>
+      </w:r>
+      <w:proofErr w:type="spellStart"/>
+      <w:r>
+        <w:t>tương</w:t>
+      </w:r>
+      <w:proofErr w:type="spellEnd"/>
+      <w:r>
+        <w:t xml:space="preserve"> </w:t>
+      </w:r>
+      <w:proofErr w:type="spellStart"/>
+      <w:r>
+        <w:t>lai</w:t>
+      </w:r>
+      <w:proofErr w:type="spellEnd"/>
     </w:p>
     <w:p>
       <w:pPr>
@@ -218,21 +760,364 @@
       </w:r>
     </w:p>
     <w:p>
+      <w:proofErr w:type="gramStart"/>
       <w:r>
         <w:t>Đầ</w:t>
       </w:r>
       <w:r>
-        <w:t>u tiên là phần đặt vấn đề.</w:t>
-      </w:r>
-    </w:p>
-    <w:p>
-      <w:r>
-        <w:t>Hiện nay đã có rất nhiều công ty hoạt động trong lĩnh vực vận chuyển hàng hóa chuyên nghiệp (Tín Thành, Hợp Nhất). Ngoài ra, các nhà xe cũng bổ sung, mở rộng thêm dịch vụ vận chuyển hàng hóa bên cạnh việc chuyên chở hành khách. Tuy nhiên vì các nhà xe không phải là các cty chuyên nghiệp, không được trang bị hệ thống quản lý thông tin vận chuyển hàng hóa nên chắc chắc tồn tại nhiều nhược điểm.</w:t>
-      </w:r>
-    </w:p>
-    <w:p>
-      <w:r>
-        <w:t>Một số nhược điểm dễ dàng thấy được là:</w:t>
+        <w:t xml:space="preserve">u </w:t>
+      </w:r>
+      <w:proofErr w:type="spellStart"/>
+      <w:r>
+        <w:t>tiên</w:t>
+      </w:r>
+      <w:proofErr w:type="spellEnd"/>
+      <w:r>
+        <w:t xml:space="preserve"> </w:t>
+      </w:r>
+      <w:proofErr w:type="spellStart"/>
+      <w:r>
+        <w:t>là</w:t>
+      </w:r>
+      <w:proofErr w:type="spellEnd"/>
+      <w:r>
+        <w:t xml:space="preserve"> phần đặt vấn đề.</w:t>
+      </w:r>
+      <w:proofErr w:type="gramEnd"/>
+    </w:p>
+    <w:p>
+      <w:proofErr w:type="gramStart"/>
+      <w:r>
+        <w:t xml:space="preserve">Hiện nay đã có </w:t>
+      </w:r>
+      <w:proofErr w:type="spellStart"/>
+      <w:r>
+        <w:t>rất</w:t>
+      </w:r>
+      <w:proofErr w:type="spellEnd"/>
+      <w:r>
+        <w:t xml:space="preserve"> </w:t>
+      </w:r>
+      <w:proofErr w:type="spellStart"/>
+      <w:r>
+        <w:t>nhiều</w:t>
+      </w:r>
+      <w:proofErr w:type="spellEnd"/>
+      <w:r>
+        <w:t xml:space="preserve"> công ty hoạt động trong </w:t>
+      </w:r>
+      <w:proofErr w:type="spellStart"/>
+      <w:r>
+        <w:t>lĩnh</w:t>
+      </w:r>
+      <w:proofErr w:type="spellEnd"/>
+      <w:r>
+        <w:t xml:space="preserve"> </w:t>
+      </w:r>
+      <w:proofErr w:type="spellStart"/>
+      <w:r>
+        <w:t>vực</w:t>
+      </w:r>
+      <w:proofErr w:type="spellEnd"/>
+      <w:r>
+        <w:t xml:space="preserve"> vận chuyển hàng hóa </w:t>
+      </w:r>
+      <w:proofErr w:type="spellStart"/>
+      <w:r>
+        <w:t>chuyên</w:t>
+      </w:r>
+      <w:proofErr w:type="spellEnd"/>
+      <w:r>
+        <w:t xml:space="preserve"> </w:t>
+      </w:r>
+      <w:proofErr w:type="spellStart"/>
+      <w:r>
+        <w:t>nghiệp</w:t>
+      </w:r>
+      <w:proofErr w:type="spellEnd"/>
+      <w:r>
+        <w:t xml:space="preserve"> (</w:t>
+      </w:r>
+      <w:proofErr w:type="spellStart"/>
+      <w:r>
+        <w:t>Tín</w:t>
+      </w:r>
+      <w:proofErr w:type="spellEnd"/>
+      <w:r>
+        <w:t xml:space="preserve"> Thành, Hợp Nhất).</w:t>
+      </w:r>
+      <w:proofErr w:type="gramEnd"/>
+      <w:r>
+        <w:t xml:space="preserve"> </w:t>
+      </w:r>
+      <w:proofErr w:type="spellStart"/>
+      <w:r>
+        <w:t>Ngoài</w:t>
+      </w:r>
+      <w:proofErr w:type="spellEnd"/>
+      <w:r>
+        <w:t xml:space="preserve"> </w:t>
+      </w:r>
+      <w:proofErr w:type="spellStart"/>
+      <w:r>
+        <w:t>ra</w:t>
+      </w:r>
+      <w:proofErr w:type="spellEnd"/>
+      <w:r>
+        <w:t xml:space="preserve">, các </w:t>
+      </w:r>
+      <w:proofErr w:type="spellStart"/>
+      <w:r>
+        <w:t>nhà</w:t>
+      </w:r>
+      <w:proofErr w:type="spellEnd"/>
+      <w:r>
+        <w:t xml:space="preserve"> </w:t>
+      </w:r>
+      <w:proofErr w:type="gramStart"/>
+      <w:r>
+        <w:t>xe</w:t>
+      </w:r>
+      <w:proofErr w:type="gramEnd"/>
+      <w:r>
+        <w:t xml:space="preserve"> </w:t>
+      </w:r>
+      <w:proofErr w:type="spellStart"/>
+      <w:r>
+        <w:t>cũng</w:t>
+      </w:r>
+      <w:proofErr w:type="spellEnd"/>
+      <w:r>
+        <w:t xml:space="preserve"> </w:t>
+      </w:r>
+      <w:proofErr w:type="spellStart"/>
+      <w:r>
+        <w:t>bổ</w:t>
+      </w:r>
+      <w:proofErr w:type="spellEnd"/>
+      <w:r>
+        <w:t xml:space="preserve"> sung, </w:t>
+      </w:r>
+      <w:proofErr w:type="spellStart"/>
+      <w:r>
+        <w:t>mở</w:t>
+      </w:r>
+      <w:proofErr w:type="spellEnd"/>
+      <w:r>
+        <w:t xml:space="preserve"> </w:t>
+      </w:r>
+      <w:proofErr w:type="spellStart"/>
+      <w:r>
+        <w:t>rộng</w:t>
+      </w:r>
+      <w:proofErr w:type="spellEnd"/>
+      <w:r>
+        <w:t xml:space="preserve"> </w:t>
+      </w:r>
+      <w:proofErr w:type="spellStart"/>
+      <w:r>
+        <w:t>thêm</w:t>
+      </w:r>
+      <w:proofErr w:type="spellEnd"/>
+      <w:r>
+        <w:t xml:space="preserve"> dịch vụ vận chuyển hàng hóa </w:t>
+      </w:r>
+      <w:proofErr w:type="spellStart"/>
+      <w:r>
+        <w:t>bên</w:t>
+      </w:r>
+      <w:proofErr w:type="spellEnd"/>
+      <w:r>
+        <w:t xml:space="preserve"> </w:t>
+      </w:r>
+      <w:proofErr w:type="spellStart"/>
+      <w:r>
+        <w:t>cạnh</w:t>
+      </w:r>
+      <w:proofErr w:type="spellEnd"/>
+      <w:r>
+        <w:t xml:space="preserve"> </w:t>
+      </w:r>
+      <w:proofErr w:type="spellStart"/>
+      <w:r>
+        <w:t>việc</w:t>
+      </w:r>
+      <w:proofErr w:type="spellEnd"/>
+      <w:r>
+        <w:t xml:space="preserve"> </w:t>
+      </w:r>
+      <w:proofErr w:type="spellStart"/>
+      <w:r>
+        <w:t>chuyên</w:t>
+      </w:r>
+      <w:proofErr w:type="spellEnd"/>
+      <w:r>
+        <w:t xml:space="preserve"> </w:t>
+      </w:r>
+      <w:proofErr w:type="spellStart"/>
+      <w:r>
+        <w:t>chở</w:t>
+      </w:r>
+      <w:proofErr w:type="spellEnd"/>
+      <w:r>
+        <w:t xml:space="preserve"> hành khách. </w:t>
+      </w:r>
+      <w:proofErr w:type="spellStart"/>
+      <w:r>
+        <w:t>Tuy</w:t>
+      </w:r>
+      <w:proofErr w:type="spellEnd"/>
+      <w:r>
+        <w:t xml:space="preserve"> </w:t>
+      </w:r>
+      <w:proofErr w:type="spellStart"/>
+      <w:r>
+        <w:t>nhiên</w:t>
+      </w:r>
+      <w:proofErr w:type="spellEnd"/>
+      <w:r>
+        <w:t xml:space="preserve"> </w:t>
+      </w:r>
+      <w:proofErr w:type="spellStart"/>
+      <w:r>
+        <w:t>vì</w:t>
+      </w:r>
+      <w:proofErr w:type="spellEnd"/>
+      <w:r>
+        <w:t xml:space="preserve"> các </w:t>
+      </w:r>
+      <w:proofErr w:type="spellStart"/>
+      <w:r>
+        <w:t>nhà</w:t>
+      </w:r>
+      <w:proofErr w:type="spellEnd"/>
+      <w:r>
+        <w:t xml:space="preserve"> </w:t>
+      </w:r>
+      <w:proofErr w:type="gramStart"/>
+      <w:r>
+        <w:t>xe</w:t>
+      </w:r>
+      <w:proofErr w:type="gramEnd"/>
+      <w:r>
+        <w:t xml:space="preserve"> không phải </w:t>
+      </w:r>
+      <w:proofErr w:type="spellStart"/>
+      <w:r>
+        <w:t>là</w:t>
+      </w:r>
+      <w:proofErr w:type="spellEnd"/>
+      <w:r>
+        <w:t xml:space="preserve"> các </w:t>
+      </w:r>
+      <w:proofErr w:type="spellStart"/>
+      <w:r>
+        <w:t>cty</w:t>
+      </w:r>
+      <w:proofErr w:type="spellEnd"/>
+      <w:r>
+        <w:t xml:space="preserve"> </w:t>
+      </w:r>
+      <w:proofErr w:type="spellStart"/>
+      <w:r>
+        <w:t>chuyên</w:t>
+      </w:r>
+      <w:proofErr w:type="spellEnd"/>
+      <w:r>
+        <w:t xml:space="preserve"> </w:t>
+      </w:r>
+      <w:proofErr w:type="spellStart"/>
+      <w:r>
+        <w:t>nghiệp</w:t>
+      </w:r>
+      <w:proofErr w:type="spellEnd"/>
+      <w:r>
+        <w:t xml:space="preserve">, không được trang bị hệ thống quản lý thông tin vận chuyển hàng hóa nên </w:t>
+      </w:r>
+      <w:proofErr w:type="spellStart"/>
+      <w:r>
+        <w:t>chắc</w:t>
+      </w:r>
+      <w:proofErr w:type="spellEnd"/>
+      <w:r>
+        <w:t xml:space="preserve"> </w:t>
+      </w:r>
+      <w:proofErr w:type="spellStart"/>
+      <w:r>
+        <w:t>chắc</w:t>
+      </w:r>
+      <w:proofErr w:type="spellEnd"/>
+      <w:r>
+        <w:t xml:space="preserve"> </w:t>
+      </w:r>
+      <w:proofErr w:type="spellStart"/>
+      <w:r>
+        <w:t>tồn</w:t>
+      </w:r>
+      <w:proofErr w:type="spellEnd"/>
+      <w:r>
+        <w:t xml:space="preserve"> </w:t>
+      </w:r>
+      <w:proofErr w:type="spellStart"/>
+      <w:r>
+        <w:t>tại</w:t>
+      </w:r>
+      <w:proofErr w:type="spellEnd"/>
+      <w:r>
+        <w:t xml:space="preserve"> </w:t>
+      </w:r>
+      <w:proofErr w:type="spellStart"/>
+      <w:r>
+        <w:t>nhiều</w:t>
+      </w:r>
+      <w:proofErr w:type="spellEnd"/>
+      <w:r>
+        <w:t xml:space="preserve"> </w:t>
+      </w:r>
+      <w:proofErr w:type="spellStart"/>
+      <w:r>
+        <w:t>nhược</w:t>
+      </w:r>
+      <w:proofErr w:type="spellEnd"/>
+      <w:r>
+        <w:t xml:space="preserve"> điểm.</w:t>
+      </w:r>
+    </w:p>
+    <w:p>
+      <w:r>
+        <w:t xml:space="preserve">Một số </w:t>
+      </w:r>
+      <w:proofErr w:type="spellStart"/>
+      <w:r>
+        <w:t>nhược</w:t>
+      </w:r>
+      <w:proofErr w:type="spellEnd"/>
+      <w:r>
+        <w:t xml:space="preserve"> điểm </w:t>
+      </w:r>
+      <w:proofErr w:type="spellStart"/>
+      <w:r>
+        <w:t>dễ</w:t>
+      </w:r>
+      <w:proofErr w:type="spellEnd"/>
+      <w:r>
+        <w:t xml:space="preserve"> </w:t>
+      </w:r>
+      <w:proofErr w:type="spellStart"/>
+      <w:r>
+        <w:t>dàng</w:t>
+      </w:r>
+      <w:proofErr w:type="spellEnd"/>
+      <w:r>
+        <w:t xml:space="preserve"> thấy được </w:t>
+      </w:r>
+      <w:proofErr w:type="spellStart"/>
+      <w:r>
+        <w:t>là</w:t>
+      </w:r>
+      <w:proofErr w:type="spellEnd"/>
+      <w:r>
+        <w:t>:</w:t>
       </w:r>
     </w:p>
     <w:p>
@@ -251,14 +1136,92 @@
           <w:numId w:val="3"/>
         </w:numPr>
       </w:pPr>
-      <w:r>
+      <w:proofErr w:type="spellStart"/>
+      <w:r>
+        <w:lastRenderedPageBreak/>
         <w:t>G</w:t>
       </w:r>
       <w:r>
-        <w:t>hi chép, lưu trữ bằng giấy tờ không đảm bảo tính chính xác và toàn vẹ</w:t>
-      </w:r>
-      <w:r>
-        <w:t>n thông tin</w:t>
+        <w:t>hi</w:t>
+      </w:r>
+      <w:proofErr w:type="spellEnd"/>
+      <w:r>
+        <w:t xml:space="preserve"> </w:t>
+      </w:r>
+      <w:proofErr w:type="spellStart"/>
+      <w:r>
+        <w:t>chép</w:t>
+      </w:r>
+      <w:proofErr w:type="spellEnd"/>
+      <w:r>
+        <w:t xml:space="preserve">, lưu </w:t>
+      </w:r>
+      <w:proofErr w:type="spellStart"/>
+      <w:r>
+        <w:t>trữ</w:t>
+      </w:r>
+      <w:proofErr w:type="spellEnd"/>
+      <w:r>
+        <w:t xml:space="preserve"> </w:t>
+      </w:r>
+      <w:proofErr w:type="spellStart"/>
+      <w:r>
+        <w:t>bằng</w:t>
+      </w:r>
+      <w:proofErr w:type="spellEnd"/>
+      <w:r>
+        <w:t xml:space="preserve"> </w:t>
+      </w:r>
+      <w:proofErr w:type="spellStart"/>
+      <w:r>
+        <w:t>giấy</w:t>
+      </w:r>
+      <w:proofErr w:type="spellEnd"/>
+      <w:r>
+        <w:t xml:space="preserve"> </w:t>
+      </w:r>
+      <w:proofErr w:type="spellStart"/>
+      <w:r>
+        <w:t>tờ</w:t>
+      </w:r>
+      <w:proofErr w:type="spellEnd"/>
+      <w:r>
+        <w:t xml:space="preserve"> không </w:t>
+      </w:r>
+      <w:proofErr w:type="spellStart"/>
+      <w:r>
+        <w:t>đảm</w:t>
+      </w:r>
+      <w:proofErr w:type="spellEnd"/>
+      <w:r>
+        <w:t xml:space="preserve"> </w:t>
+      </w:r>
+      <w:proofErr w:type="spellStart"/>
+      <w:r>
+        <w:t>bảo</w:t>
+      </w:r>
+      <w:proofErr w:type="spellEnd"/>
+      <w:r>
+        <w:t xml:space="preserve"> tính chính xác và </w:t>
+      </w:r>
+      <w:proofErr w:type="spellStart"/>
+      <w:r>
+        <w:t>toàn</w:t>
+      </w:r>
+      <w:proofErr w:type="spellEnd"/>
+      <w:r>
+        <w:t xml:space="preserve"> </w:t>
+      </w:r>
+      <w:proofErr w:type="spellStart"/>
+      <w:r>
+        <w:t>vẹ</w:t>
+      </w:r>
+      <w:r>
+        <w:t>n</w:t>
+      </w:r>
+      <w:proofErr w:type="spellEnd"/>
+      <w:r>
+        <w:t xml:space="preserve"> thông tin</w:t>
       </w:r>
     </w:p>
     <w:p>
@@ -288,7 +1251,39 @@
         <w:t xml:space="preserve">hông có </w:t>
       </w:r>
       <w:r>
-        <w:t xml:space="preserve">báo cáo/thống kê doanh thu/hiệu suất, </w:t>
+        <w:t xml:space="preserve">báo </w:t>
+      </w:r>
+      <w:proofErr w:type="spellStart"/>
+      <w:r>
+        <w:t>cáo</w:t>
+      </w:r>
+      <w:proofErr w:type="spellEnd"/>
+      <w:r>
+        <w:t xml:space="preserve">/thống kê </w:t>
+      </w:r>
+      <w:proofErr w:type="spellStart"/>
+      <w:r>
+        <w:t>doanh</w:t>
+      </w:r>
+      <w:proofErr w:type="spellEnd"/>
+      <w:r>
+        <w:t xml:space="preserve"> thu/</w:t>
+      </w:r>
+      <w:proofErr w:type="spellStart"/>
+      <w:r>
+        <w:t>hiệu</w:t>
+      </w:r>
+      <w:proofErr w:type="spellEnd"/>
+      <w:r>
+        <w:t xml:space="preserve"> </w:t>
+      </w:r>
+      <w:proofErr w:type="spellStart"/>
+      <w:r>
+        <w:t>suất</w:t>
+      </w:r>
+      <w:proofErr w:type="spellEnd"/>
+      <w:r>
+        <w:t xml:space="preserve">, </w:t>
       </w:r>
     </w:p>
     <w:p>
@@ -300,36 +1295,285 @@
         </w:numPr>
       </w:pPr>
       <w:r>
-        <w:lastRenderedPageBreak/>
         <w:t>Q</w:t>
       </w:r>
       <w:r>
-        <w:t>uản lý thủ công không đạt hiệu suất cao.</w:t>
-      </w:r>
-    </w:p>
-    <w:p>
-      <w:pPr>
-        <w:rPr>
-          <w:b/>
-        </w:rPr>
-      </w:pPr>
-      <w:r>
-        <w:rPr>
-          <w:b/>
-        </w:rPr>
-        <w:t>Chính vì thế</w:t>
-      </w:r>
-      <w:r>
-        <w:rPr>
-          <w:b/>
-        </w:rPr>
-        <w:t>, để giúp quản lý hiệu quả, khắc phục được các nhược điểm trên,</w:t>
-      </w:r>
-      <w:r>
-        <w:rPr>
-          <w:b/>
-        </w:rPr>
-        <w:t xml:space="preserve"> nhóm em đã phát triển một hệ thống mới là i-Deliver, sẽ được bạn TungNT giới thiệu sau đây.</w:t>
+        <w:t xml:space="preserve">uản lý </w:t>
+      </w:r>
+      <w:proofErr w:type="spellStart"/>
+      <w:r>
+        <w:t>thủ</w:t>
+      </w:r>
+      <w:proofErr w:type="spellEnd"/>
+      <w:r>
+        <w:t xml:space="preserve"> công không </w:t>
+      </w:r>
+      <w:proofErr w:type="spellStart"/>
+      <w:r>
+        <w:t>đạt</w:t>
+      </w:r>
+      <w:proofErr w:type="spellEnd"/>
+      <w:r>
+        <w:t xml:space="preserve"> </w:t>
+      </w:r>
+      <w:proofErr w:type="spellStart"/>
+      <w:r>
+        <w:t>hiệu</w:t>
+      </w:r>
+      <w:proofErr w:type="spellEnd"/>
+      <w:r>
+        <w:t xml:space="preserve"> </w:t>
+      </w:r>
+      <w:proofErr w:type="spellStart"/>
+      <w:r>
+        <w:t>suất</w:t>
+      </w:r>
+      <w:proofErr w:type="spellEnd"/>
+      <w:r>
+        <w:t xml:space="preserve"> cao.</w:t>
+      </w:r>
+    </w:p>
+    <w:p>
+      <w:pPr>
+        <w:rPr>
+          <w:b/>
+        </w:rPr>
+      </w:pPr>
+      <w:r>
+        <w:rPr>
+          <w:b/>
+        </w:rPr>
+        <w:t xml:space="preserve">Chính </w:t>
+      </w:r>
+      <w:proofErr w:type="spellStart"/>
+      <w:r>
+        <w:rPr>
+          <w:b/>
+        </w:rPr>
+        <w:t>vì</w:t>
+      </w:r>
+      <w:proofErr w:type="spellEnd"/>
+      <w:r>
+        <w:rPr>
+          <w:b/>
+        </w:rPr>
+        <w:t xml:space="preserve"> </w:t>
+      </w:r>
+      <w:proofErr w:type="spellStart"/>
+      <w:r>
+        <w:rPr>
+          <w:b/>
+        </w:rPr>
+        <w:t>thế</w:t>
+      </w:r>
+      <w:proofErr w:type="spellEnd"/>
+      <w:r>
+        <w:rPr>
+          <w:b/>
+        </w:rPr>
+        <w:t xml:space="preserve">, để </w:t>
+      </w:r>
+      <w:proofErr w:type="spellStart"/>
+      <w:r>
+        <w:rPr>
+          <w:b/>
+        </w:rPr>
+        <w:t>giúp</w:t>
+      </w:r>
+      <w:proofErr w:type="spellEnd"/>
+      <w:r>
+        <w:rPr>
+          <w:b/>
+        </w:rPr>
+        <w:t xml:space="preserve"> quản lý </w:t>
+      </w:r>
+      <w:proofErr w:type="spellStart"/>
+      <w:r>
+        <w:rPr>
+          <w:b/>
+        </w:rPr>
+        <w:t>hiệu</w:t>
+      </w:r>
+      <w:proofErr w:type="spellEnd"/>
+      <w:r>
+        <w:rPr>
+          <w:b/>
+        </w:rPr>
+        <w:t xml:space="preserve"> quả, </w:t>
+      </w:r>
+      <w:proofErr w:type="spellStart"/>
+      <w:r>
+        <w:rPr>
+          <w:b/>
+        </w:rPr>
+        <w:t>khắc</w:t>
+      </w:r>
+      <w:proofErr w:type="spellEnd"/>
+      <w:r>
+        <w:rPr>
+          <w:b/>
+        </w:rPr>
+        <w:t xml:space="preserve"> </w:t>
+      </w:r>
+      <w:proofErr w:type="spellStart"/>
+      <w:r>
+        <w:rPr>
+          <w:b/>
+        </w:rPr>
+        <w:t>phục</w:t>
+      </w:r>
+      <w:proofErr w:type="spellEnd"/>
+      <w:r>
+        <w:rPr>
+          <w:b/>
+        </w:rPr>
+        <w:t xml:space="preserve"> được các </w:t>
+      </w:r>
+      <w:proofErr w:type="spellStart"/>
+      <w:r>
+        <w:rPr>
+          <w:b/>
+        </w:rPr>
+        <w:t>nhược</w:t>
+      </w:r>
+      <w:proofErr w:type="spellEnd"/>
+      <w:r>
+        <w:rPr>
+          <w:b/>
+        </w:rPr>
+        <w:t xml:space="preserve"> điểm </w:t>
+      </w:r>
+      <w:proofErr w:type="spellStart"/>
+      <w:r>
+        <w:rPr>
+          <w:b/>
+        </w:rPr>
+        <w:t>trên</w:t>
+      </w:r>
+      <w:proofErr w:type="spellEnd"/>
+      <w:r>
+        <w:rPr>
+          <w:b/>
+        </w:rPr>
+        <w:t>,</w:t>
+      </w:r>
+      <w:r>
+        <w:rPr>
+          <w:b/>
+        </w:rPr>
+        <w:t xml:space="preserve"> </w:t>
+      </w:r>
+      <w:proofErr w:type="spellStart"/>
+      <w:r>
+        <w:rPr>
+          <w:b/>
+        </w:rPr>
+        <w:t>nhóm</w:t>
+      </w:r>
+      <w:proofErr w:type="spellEnd"/>
+      <w:r>
+        <w:rPr>
+          <w:b/>
+        </w:rPr>
+        <w:t xml:space="preserve"> em đã phát </w:t>
+      </w:r>
+      <w:proofErr w:type="spellStart"/>
+      <w:r>
+        <w:rPr>
+          <w:b/>
+        </w:rPr>
+        <w:t>triển</w:t>
+      </w:r>
+      <w:proofErr w:type="spellEnd"/>
+      <w:r>
+        <w:rPr>
+          <w:b/>
+        </w:rPr>
+        <w:t xml:space="preserve"> một hệ thống mới </w:t>
+      </w:r>
+      <w:proofErr w:type="spellStart"/>
+      <w:r>
+        <w:rPr>
+          <w:b/>
+        </w:rPr>
+        <w:t>là</w:t>
+      </w:r>
+      <w:proofErr w:type="spellEnd"/>
+      <w:r>
+        <w:rPr>
+          <w:b/>
+        </w:rPr>
+        <w:t xml:space="preserve"> </w:t>
+      </w:r>
+      <w:proofErr w:type="spellStart"/>
+      <w:r>
+        <w:rPr>
+          <w:b/>
+        </w:rPr>
+        <w:t>i</w:t>
+      </w:r>
+      <w:proofErr w:type="spellEnd"/>
+      <w:r>
+        <w:rPr>
+          <w:b/>
+        </w:rPr>
+        <w:t xml:space="preserve">-Deliver, sẽ được bạn TungNT </w:t>
+      </w:r>
+      <w:proofErr w:type="spellStart"/>
+      <w:r>
+        <w:rPr>
+          <w:b/>
+        </w:rPr>
+        <w:t>giới</w:t>
+      </w:r>
+      <w:proofErr w:type="spellEnd"/>
+      <w:r>
+        <w:rPr>
+          <w:b/>
+        </w:rPr>
+        <w:t xml:space="preserve"> </w:t>
+      </w:r>
+      <w:proofErr w:type="spellStart"/>
+      <w:r>
+        <w:rPr>
+          <w:b/>
+        </w:rPr>
+        <w:t>thiệu</w:t>
+      </w:r>
+      <w:proofErr w:type="spellEnd"/>
+      <w:r>
+        <w:rPr>
+          <w:b/>
+        </w:rPr>
+        <w:t xml:space="preserve"> </w:t>
+      </w:r>
+      <w:proofErr w:type="spellStart"/>
+      <w:r>
+        <w:rPr>
+          <w:b/>
+        </w:rPr>
+        <w:t>sau</w:t>
+      </w:r>
+      <w:proofErr w:type="spellEnd"/>
+      <w:r>
+        <w:rPr>
+          <w:b/>
+        </w:rPr>
+        <w:t xml:space="preserve"> </w:t>
+      </w:r>
+      <w:proofErr w:type="spellStart"/>
+      <w:r>
+        <w:rPr>
+          <w:b/>
+        </w:rPr>
+        <w:t>đây</w:t>
+      </w:r>
+      <w:proofErr w:type="spellEnd"/>
+      <w:r>
+        <w:rPr>
+          <w:b/>
+        </w:rPr>
+        <w:t>.</w:t>
       </w:r>
     </w:p>
     <w:p>
@@ -375,7 +1619,63 @@
         <w:jc w:val="both"/>
       </w:pPr>
       <w:r>
-        <w:t>Hệ thống mới được phát triển sẽ có những tính năng nổi bật như sau:</w:t>
+        <w:t xml:space="preserve">Hệ thống mới được phát </w:t>
+      </w:r>
+      <w:proofErr w:type="spellStart"/>
+      <w:r>
+        <w:t>triển</w:t>
+      </w:r>
+      <w:proofErr w:type="spellEnd"/>
+      <w:r>
+        <w:t xml:space="preserve"> sẽ có </w:t>
+      </w:r>
+      <w:proofErr w:type="spellStart"/>
+      <w:r>
+        <w:t>những</w:t>
+      </w:r>
+      <w:proofErr w:type="spellEnd"/>
+      <w:r>
+        <w:t xml:space="preserve"> tính </w:t>
+      </w:r>
+      <w:proofErr w:type="spellStart"/>
+      <w:r>
+        <w:t>năng</w:t>
+      </w:r>
+      <w:proofErr w:type="spellEnd"/>
+      <w:r>
+        <w:t xml:space="preserve"> </w:t>
+      </w:r>
+      <w:proofErr w:type="spellStart"/>
+      <w:r>
+        <w:t>nổi</w:t>
+      </w:r>
+      <w:proofErr w:type="spellEnd"/>
+      <w:r>
+        <w:t xml:space="preserve"> </w:t>
+      </w:r>
+      <w:proofErr w:type="spellStart"/>
+      <w:r>
+        <w:t>bật</w:t>
+      </w:r>
+      <w:proofErr w:type="spellEnd"/>
+      <w:r>
+        <w:t xml:space="preserve"> </w:t>
+      </w:r>
+      <w:proofErr w:type="spellStart"/>
+      <w:r>
+        <w:t>như</w:t>
+      </w:r>
+      <w:proofErr w:type="spellEnd"/>
+      <w:r>
+        <w:t xml:space="preserve"> </w:t>
+      </w:r>
+      <w:proofErr w:type="spellStart"/>
+      <w:r>
+        <w:t>sau</w:t>
+      </w:r>
+      <w:proofErr w:type="spellEnd"/>
+      <w:r>
+        <w:t>:</w:t>
       </w:r>
     </w:p>
     <w:p>
@@ -388,7 +1688,69 @@
         <w:jc w:val="both"/>
       </w:pPr>
       <w:r>
-        <w:t>Gởi yêu cầu chuyển phát hàng hoá dễ dàng hơn, không những là thành viên của hệ thống hoặc những người chưa đăng kí thành viên vẫn có thể gửi yêu cầu chuyển phát một cách dễ dàng</w:t>
+        <w:t>Y</w:t>
+      </w:r>
+      <w:r>
+        <w:t xml:space="preserve">êu cầu chuyển phát hàng </w:t>
+      </w:r>
+      <w:proofErr w:type="spellStart"/>
+      <w:r>
+        <w:t>hoá</w:t>
+      </w:r>
+      <w:proofErr w:type="spellEnd"/>
+      <w:r>
+        <w:t xml:space="preserve"> </w:t>
+      </w:r>
+      <w:proofErr w:type="spellStart"/>
+      <w:r>
+        <w:t>dễ</w:t>
+      </w:r>
+      <w:proofErr w:type="spellEnd"/>
+      <w:r>
+        <w:t xml:space="preserve"> </w:t>
+      </w:r>
+      <w:proofErr w:type="spellStart"/>
+      <w:r>
+        <w:t>dàng</w:t>
+      </w:r>
+      <w:proofErr w:type="spellEnd"/>
+      <w:r>
+        <w:t xml:space="preserve"> hơn, </w:t>
+      </w:r>
+      <w:r>
+        <w:t xml:space="preserve">không bắt </w:t>
+      </w:r>
+      <w:proofErr w:type="spellStart"/>
+      <w:r>
+        <w:t>buộc</w:t>
+      </w:r>
+      <w:proofErr w:type="spellEnd"/>
+      <w:r>
+        <w:t xml:space="preserve"> phải </w:t>
+      </w:r>
+      <w:proofErr w:type="spellStart"/>
+      <w:r>
+        <w:t>phải</w:t>
+      </w:r>
+      <w:proofErr w:type="spellEnd"/>
+      <w:r>
+        <w:t xml:space="preserve"> </w:t>
+      </w:r>
+      <w:proofErr w:type="spellStart"/>
+      <w:r>
+        <w:t>là</w:t>
+      </w:r>
+      <w:proofErr w:type="spellEnd"/>
+      <w:r>
+        <w:t xml:space="preserve"> thành viên của hệ thống </w:t>
+      </w:r>
+      <w:proofErr w:type="spellStart"/>
+      <w:r>
+        <w:t>i</w:t>
+      </w:r>
+      <w:proofErr w:type="spellEnd"/>
+      <w:r>
+        <w:t>-Deliver</w:t>
       </w:r>
     </w:p>
     <w:p>
@@ -401,7 +1763,55 @@
         <w:jc w:val="both"/>
       </w:pPr>
       <w:r>
-        <w:t>Khách hàng có thể theo dõi món hàng đã gửi đang đi trên tuyến nào và cũng như thời gian dự kiến đến của gói hàng</w:t>
+        <w:t xml:space="preserve">Khách hàng có thể theo dõi món hàng đã gửi </w:t>
+      </w:r>
+      <w:proofErr w:type="spellStart"/>
+      <w:r>
+        <w:t>đang</w:t>
+      </w:r>
+      <w:proofErr w:type="spellEnd"/>
+      <w:r>
+        <w:t xml:space="preserve"> đi </w:t>
+      </w:r>
+      <w:proofErr w:type="spellStart"/>
+      <w:r>
+        <w:t>trên</w:t>
+      </w:r>
+      <w:proofErr w:type="spellEnd"/>
+      <w:r>
+        <w:t xml:space="preserve"> tuyến </w:t>
+      </w:r>
+      <w:proofErr w:type="spellStart"/>
+      <w:r>
+        <w:t>nào</w:t>
+      </w:r>
+      <w:proofErr w:type="spellEnd"/>
+      <w:r>
+        <w:t xml:space="preserve"> và </w:t>
+      </w:r>
+      <w:proofErr w:type="spellStart"/>
+      <w:r>
+        <w:t>cũng</w:t>
+      </w:r>
+      <w:proofErr w:type="spellEnd"/>
+      <w:r>
+        <w:t xml:space="preserve"> </w:t>
+      </w:r>
+      <w:proofErr w:type="spellStart"/>
+      <w:r>
+        <w:t>như</w:t>
+      </w:r>
+      <w:proofErr w:type="spellEnd"/>
+      <w:r>
+        <w:t xml:space="preserve"> thời gian dự kiến đến của </w:t>
+      </w:r>
+      <w:proofErr w:type="spellStart"/>
+      <w:r>
+        <w:t>gói</w:t>
+      </w:r>
+      <w:proofErr w:type="spellEnd"/>
+      <w:r>
+        <w:t xml:space="preserve"> hàng</w:t>
       </w:r>
     </w:p>
     <w:p>
@@ -414,7 +1824,31 @@
         <w:jc w:val="both"/>
       </w:pPr>
       <w:r>
-        <w:t>Khách hàng có thể thanh toán bằng chuyển khoản tại nhà thay vì tới trạm để thanh toán trực tiếp</w:t>
+        <w:t xml:space="preserve">Cho </w:t>
+      </w:r>
+      <w:proofErr w:type="spellStart"/>
+      <w:r>
+        <w:t>phép</w:t>
+      </w:r>
+      <w:proofErr w:type="spellEnd"/>
+      <w:r>
+        <w:t xml:space="preserve"> thanh toán </w:t>
+      </w:r>
+      <w:proofErr w:type="spellStart"/>
+      <w:r>
+        <w:t>trực</w:t>
+      </w:r>
+      <w:proofErr w:type="spellEnd"/>
+      <w:r>
+        <w:t xml:space="preserve"> tuyến </w:t>
+      </w:r>
+      <w:proofErr w:type="spellStart"/>
+      <w:r>
+        <w:t>bằng</w:t>
+      </w:r>
+      <w:proofErr w:type="spellEnd"/>
+      <w:r>
+        <w:t xml:space="preserve"> chuyển khoản thông qua PayPal</w:t>
       </w:r>
     </w:p>
     <w:p>
@@ -426,11 +1860,45 @@
         </w:numPr>
         <w:jc w:val="both"/>
       </w:pPr>
-      <w:r>
-        <w:t xml:space="preserve">Nhân viên dễ dàng  quản lí các yêu cầu cũng như các quản lí </w:t>
-      </w:r>
-      <w:r>
-        <w:t>các hoạt động của hệ thống</w:t>
+      <w:proofErr w:type="spellStart"/>
+      <w:r>
+        <w:t>Cung</w:t>
+      </w:r>
+      <w:proofErr w:type="spellEnd"/>
+      <w:r>
+        <w:t xml:space="preserve"> </w:t>
+      </w:r>
+      <w:proofErr w:type="spellStart"/>
+      <w:r>
+        <w:t>cấp</w:t>
+      </w:r>
+      <w:proofErr w:type="spellEnd"/>
+      <w:r>
+        <w:t xml:space="preserve"> cho nhân viên các </w:t>
+      </w:r>
+      <w:proofErr w:type="spellStart"/>
+      <w:r>
+        <w:t>cơ</w:t>
+      </w:r>
+      <w:proofErr w:type="spellEnd"/>
+      <w:r>
+        <w:t xml:space="preserve"> </w:t>
+      </w:r>
+      <w:proofErr w:type="spellStart"/>
+      <w:r>
+        <w:t>chế</w:t>
+      </w:r>
+      <w:proofErr w:type="spellEnd"/>
+      <w:r>
+        <w:t xml:space="preserve"> quản lý </w:t>
+      </w:r>
+      <w:proofErr w:type="spellStart"/>
+      <w:r>
+        <w:t>gói</w:t>
+      </w:r>
+      <w:proofErr w:type="spellEnd"/>
+      <w:r>
+        <w:t xml:space="preserve"> hàng &amp; hành trình</w:t>
       </w:r>
     </w:p>
     <w:p>
@@ -442,30 +1910,51 @@
         </w:numPr>
         <w:jc w:val="both"/>
       </w:pPr>
-      <w:r>
-        <w:t>Hệ thống có thể tối ưu hoá việ</w:t>
-      </w:r>
-      <w:r>
-        <w:t>c lên</w:t>
-      </w:r>
-      <w:r>
-        <w:t xml:space="preserve"> lịch vận chuyển</w:t>
-      </w:r>
-      <w:r>
-        <w:t>, cũng như là</w:t>
-      </w:r>
-      <w:r>
-        <w:t xml:space="preserve"> </w:t>
-      </w:r>
-      <w:r>
-        <w:t xml:space="preserve">xếp </w:t>
-      </w:r>
-      <w:r>
-        <w:t>món hàng</w:t>
-      </w:r>
-      <w:r>
-        <w:t xml:space="preserve"> vận chuyển theo lịch</w:t>
-      </w:r>
+      <w:proofErr w:type="spellStart"/>
+      <w:r>
+        <w:t>Tối</w:t>
+      </w:r>
+      <w:proofErr w:type="spellEnd"/>
+      <w:r>
+        <w:t xml:space="preserve"> </w:t>
+      </w:r>
+      <w:proofErr w:type="spellStart"/>
+      <w:r>
+        <w:t>ưu</w:t>
+      </w:r>
+      <w:proofErr w:type="spellEnd"/>
+      <w:r>
+        <w:t xml:space="preserve"> </w:t>
+      </w:r>
+      <w:proofErr w:type="spellStart"/>
+      <w:r>
+        <w:t>việc</w:t>
+      </w:r>
+      <w:proofErr w:type="spellEnd"/>
+      <w:r>
+        <w:t xml:space="preserve"> xếp lịch vận chuyển hàng theo </w:t>
+      </w:r>
+      <w:proofErr w:type="spellStart"/>
+      <w:r>
+        <w:t>nhiều</w:t>
+      </w:r>
+      <w:proofErr w:type="spellEnd"/>
+      <w:r>
+        <w:t xml:space="preserve"> </w:t>
+      </w:r>
+      <w:proofErr w:type="spellStart"/>
+      <w:r>
+        <w:t>tiêu</w:t>
+      </w:r>
+      <w:proofErr w:type="spellEnd"/>
+      <w:r>
+        <w:t xml:space="preserve"> </w:t>
+      </w:r>
+      <w:proofErr w:type="spellStart"/>
+      <w:r>
+        <w:t>chí</w:t>
+      </w:r>
+      <w:proofErr w:type="spellEnd"/>
     </w:p>
     <w:p>
       <w:pPr>
@@ -477,7 +1966,152 @@
         <w:jc w:val="both"/>
       </w:pPr>
       <w:r>
-        <w:t>Hệ thống có thể thống kê theo doanh thu đạt được thông qua số lượng yêu cầu chuyể hàng. Ngoài ra hệ thống có thể tiếp nhận ý kiến phản hồi để điều chỉnh phù hợp phục vụ khách tốt hơn</w:t>
+        <w:t xml:space="preserve">Có </w:t>
+      </w:r>
+      <w:proofErr w:type="spellStart"/>
+      <w:r>
+        <w:t>những</w:t>
+      </w:r>
+      <w:proofErr w:type="spellEnd"/>
+      <w:r>
+        <w:t xml:space="preserve"> </w:t>
+      </w:r>
+      <w:proofErr w:type="spellStart"/>
+      <w:r>
+        <w:t>biểu</w:t>
+      </w:r>
+      <w:proofErr w:type="spellEnd"/>
+      <w:r>
+        <w:t xml:space="preserve"> đồ, thống kê </w:t>
+      </w:r>
+      <w:proofErr w:type="spellStart"/>
+      <w:r>
+        <w:t>giúp</w:t>
+      </w:r>
+      <w:proofErr w:type="spellEnd"/>
+      <w:r>
+        <w:t xml:space="preserve"> quản </w:t>
+      </w:r>
+      <w:proofErr w:type="spellStart"/>
+      <w:r>
+        <w:t>trị</w:t>
+      </w:r>
+      <w:proofErr w:type="spellEnd"/>
+      <w:r>
+        <w:t xml:space="preserve"> hệ thống </w:t>
+      </w:r>
+      <w:proofErr w:type="spellStart"/>
+      <w:r>
+        <w:t>nắm</w:t>
+      </w:r>
+      <w:proofErr w:type="spellEnd"/>
+      <w:r>
+        <w:t xml:space="preserve"> được </w:t>
+      </w:r>
+      <w:proofErr w:type="spellStart"/>
+      <w:r>
+        <w:t>tình</w:t>
+      </w:r>
+      <w:proofErr w:type="spellEnd"/>
+      <w:r>
+        <w:t xml:space="preserve"> </w:t>
+      </w:r>
+      <w:proofErr w:type="spellStart"/>
+      <w:r>
+        <w:t>hình</w:t>
+      </w:r>
+      <w:proofErr w:type="spellEnd"/>
+      <w:r>
+        <w:t xml:space="preserve">, </w:t>
+      </w:r>
+      <w:proofErr w:type="spellStart"/>
+      <w:r>
+        <w:t>hiệu</w:t>
+      </w:r>
+      <w:proofErr w:type="spellEnd"/>
+      <w:r>
+        <w:t xml:space="preserve"> </w:t>
+      </w:r>
+      <w:proofErr w:type="spellStart"/>
+      <w:r>
+        <w:t>suất</w:t>
+      </w:r>
+      <w:proofErr w:type="spellEnd"/>
+      <w:r>
+        <w:t xml:space="preserve"> hoạt động</w:t>
+      </w:r>
+      <w:r>
+        <w:t xml:space="preserve">. </w:t>
+      </w:r>
+    </w:p>
+    <w:p>
+      <w:pPr>
+        <w:pStyle w:val="ListParagraph"/>
+        <w:numPr>
+          <w:ilvl w:val="0"/>
+          <w:numId w:val="5"/>
+        </w:numPr>
+        <w:jc w:val="both"/>
+      </w:pPr>
+      <w:proofErr w:type="spellStart"/>
+      <w:r>
+        <w:t>Ngoài</w:t>
+      </w:r>
+      <w:proofErr w:type="spellEnd"/>
+      <w:r>
+        <w:t xml:space="preserve"> </w:t>
+      </w:r>
+      <w:proofErr w:type="spellStart"/>
+      <w:r>
+        <w:t>ra</w:t>
+      </w:r>
+      <w:proofErr w:type="spellEnd"/>
+      <w:r>
+        <w:t xml:space="preserve"> hệ thống có thể tiếp nhậ</w:t>
+      </w:r>
+      <w:r>
+        <w:t xml:space="preserve">n </w:t>
+      </w:r>
+      <w:r>
+        <w:t xml:space="preserve">ý kiến </w:t>
+      </w:r>
+      <w:proofErr w:type="spellStart"/>
+      <w:r>
+        <w:t>phản</w:t>
+      </w:r>
+      <w:proofErr w:type="spellEnd"/>
+      <w:r>
+        <w:t xml:space="preserve"> </w:t>
+      </w:r>
+      <w:proofErr w:type="spellStart"/>
+      <w:r>
+        <w:t>hồi</w:t>
+      </w:r>
+      <w:proofErr w:type="spellEnd"/>
+      <w:r>
+        <w:t xml:space="preserve"> &amp; đánh giá của khách hàng</w:t>
+      </w:r>
+      <w:r>
+        <w:t xml:space="preserve"> để</w:t>
+      </w:r>
+      <w:r>
+        <w:t xml:space="preserve"> </w:t>
+      </w:r>
+      <w:proofErr w:type="spellStart"/>
+      <w:r>
+        <w:t>nâng</w:t>
+      </w:r>
+      <w:proofErr w:type="spellEnd"/>
+      <w:r>
+        <w:t xml:space="preserve"> cao </w:t>
+      </w:r>
+      <w:proofErr w:type="spellStart"/>
+      <w:r>
+        <w:t>chất</w:t>
+      </w:r>
+      <w:proofErr w:type="spellEnd"/>
+      <w:r>
+        <w:t xml:space="preserve"> lượng dịch vụ</w:t>
       </w:r>
     </w:p>
     <w:p>
@@ -495,7 +2129,23 @@
     </w:p>
     <w:p>
       <w:r>
-        <w:t>Hệ thống có một số rang buộc sau:</w:t>
+        <w:t xml:space="preserve">Hệ thống có một số rang </w:t>
+      </w:r>
+      <w:proofErr w:type="spellStart"/>
+      <w:r>
+        <w:t>buộc</w:t>
+      </w:r>
+      <w:proofErr w:type="spellEnd"/>
+      <w:r>
+        <w:t xml:space="preserve"> </w:t>
+      </w:r>
+      <w:proofErr w:type="spellStart"/>
+      <w:r>
+        <w:t>sau</w:t>
+      </w:r>
+      <w:proofErr w:type="spellEnd"/>
+      <w:r>
+        <w:t>:</w:t>
       </w:r>
     </w:p>
     <w:p>
@@ -506,9 +2156,27 @@
           <w:numId w:val="9"/>
         </w:numPr>
       </w:pPr>
-      <w:r>
-        <w:t>Mỗi trạm phải có máy tính kết nối mạng</w:t>
-      </w:r>
+      <w:proofErr w:type="spellStart"/>
+      <w:r>
+        <w:t>Mỗi</w:t>
+      </w:r>
+      <w:proofErr w:type="spellEnd"/>
+      <w:r>
+        <w:t xml:space="preserve"> trạm phải có </w:t>
+      </w:r>
+      <w:proofErr w:type="spellStart"/>
+      <w:r>
+        <w:t>máy</w:t>
+      </w:r>
+      <w:proofErr w:type="spellEnd"/>
+      <w:r>
+        <w:t xml:space="preserve"> tính kết nối </w:t>
+      </w:r>
+      <w:proofErr w:type="spellStart"/>
+      <w:r>
+        <w:t>mạng</w:t>
+      </w:r>
+      <w:proofErr w:type="spellEnd"/>
     </w:p>
     <w:p>
       <w:pPr>
@@ -518,17 +2186,92 @@
           <w:numId w:val="9"/>
         </w:numPr>
       </w:pPr>
-      <w:r>
-        <w:t>Ở mỗi trạm phải có nhân viên quản lí, và nhân viên phải có kĩ năng sủa dụng máy tính căn bản.</w:t>
+      <w:proofErr w:type="spellStart"/>
+      <w:r>
+        <w:t>Từng</w:t>
+      </w:r>
+      <w:proofErr w:type="spellEnd"/>
+      <w:r>
+        <w:t xml:space="preserve"> trạm</w:t>
+      </w:r>
+      <w:r>
+        <w:t xml:space="preserve"> phải có nhân viên quản lí, </w:t>
+      </w:r>
+      <w:r>
+        <w:t>yêu cầu</w:t>
+      </w:r>
+      <w:r>
+        <w:t xml:space="preserve"> </w:t>
+      </w:r>
+      <w:proofErr w:type="spellStart"/>
+      <w:r>
+        <w:t>kĩ</w:t>
+      </w:r>
+      <w:proofErr w:type="spellEnd"/>
+      <w:r>
+        <w:t xml:space="preserve"> </w:t>
+      </w:r>
+      <w:proofErr w:type="spellStart"/>
+      <w:r>
+        <w:t>năng</w:t>
+      </w:r>
+      <w:proofErr w:type="spellEnd"/>
+      <w:r>
+        <w:t xml:space="preserve"> </w:t>
+      </w:r>
+      <w:proofErr w:type="spellStart"/>
+      <w:r>
+        <w:t>s</w:t>
+      </w:r>
+      <w:r>
+        <w:t>ử</w:t>
+      </w:r>
+      <w:proofErr w:type="spellEnd"/>
+      <w:r>
+        <w:t xml:space="preserve"> dụng </w:t>
+      </w:r>
+      <w:proofErr w:type="spellStart"/>
+      <w:r>
+        <w:t>máy</w:t>
+      </w:r>
+      <w:proofErr w:type="spellEnd"/>
+      <w:r>
+        <w:t xml:space="preserve"> tính </w:t>
+      </w:r>
+      <w:proofErr w:type="spellStart"/>
+      <w:r>
+        <w:t>căn</w:t>
+      </w:r>
+      <w:proofErr w:type="spellEnd"/>
+      <w:r>
+        <w:t xml:space="preserve"> </w:t>
+      </w:r>
+      <w:proofErr w:type="spellStart"/>
+      <w:r>
+        <w:t>bản</w:t>
+      </w:r>
+      <w:proofErr w:type="spellEnd"/>
+      <w:r>
+        <w:t>.</w:t>
       </w:r>
       <w:bookmarkStart w:id="0" w:name="_GoBack"/>
       <w:bookmarkEnd w:id="0"/>
     </w:p>
+    <w:p/>
+    <w:p/>
+    <w:p/>
+    <w:p/>
+    <w:p>
+      <w:pPr>
+        <w:ind w:left="360"/>
+      </w:pPr>
+    </w:p>
     <w:p>
       <w:pPr>
         <w:pStyle w:val="IntenseQuote"/>
       </w:pPr>
       <w:r>
+        <w:lastRenderedPageBreak/>
         <w:t>Demo</w:t>
       </w:r>
     </w:p>
@@ -543,8 +2286,30 @@
         <w:rPr>
           <w:b/>
         </w:rPr>
-        <w:t>Sẽ làm gì</w:t>
-      </w:r>
+        <w:t xml:space="preserve">Sẽ </w:t>
+      </w:r>
+      <w:proofErr w:type="spellStart"/>
+      <w:r>
+        <w:rPr>
+          <w:b/>
+        </w:rPr>
+        <w:t>làm</w:t>
+      </w:r>
+      <w:proofErr w:type="spellEnd"/>
+      <w:r>
+        <w:rPr>
+          <w:b/>
+        </w:rPr>
+        <w:t xml:space="preserve"> </w:t>
+      </w:r>
+      <w:proofErr w:type="spellStart"/>
+      <w:r>
+        <w:rPr>
+          <w:b/>
+        </w:rPr>
+        <w:t>gì</w:t>
+      </w:r>
+      <w:proofErr w:type="spellEnd"/>
     </w:p>
     <w:p>
       <w:pPr>
@@ -557,8 +2322,44 @@
         <w:rPr>
           <w:b/>
         </w:rPr>
-        <w:t>Dữ liệu nhập vào là gì</w:t>
-      </w:r>
+        <w:t xml:space="preserve">Dữ liệu nhập </w:t>
+      </w:r>
+      <w:proofErr w:type="spellStart"/>
+      <w:r>
+        <w:rPr>
+          <w:b/>
+        </w:rPr>
+        <w:t>vào</w:t>
+      </w:r>
+      <w:proofErr w:type="spellEnd"/>
+      <w:r>
+        <w:rPr>
+          <w:b/>
+        </w:rPr>
+        <w:t xml:space="preserve"> </w:t>
+      </w:r>
+      <w:proofErr w:type="spellStart"/>
+      <w:r>
+        <w:rPr>
+          <w:b/>
+        </w:rPr>
+        <w:t>là</w:t>
+      </w:r>
+      <w:proofErr w:type="spellEnd"/>
+      <w:r>
+        <w:rPr>
+          <w:b/>
+        </w:rPr>
+        <w:t xml:space="preserve"> </w:t>
+      </w:r>
+      <w:proofErr w:type="spellStart"/>
+      <w:r>
+        <w:rPr>
+          <w:b/>
+        </w:rPr>
+        <w:t>gì</w:t>
+      </w:r>
+      <w:proofErr w:type="spellEnd"/>
     </w:p>
     <w:p>
       <w:pPr>
@@ -571,7 +2372,49 @@
         <w:rPr>
           <w:b/>
         </w:rPr>
-        <w:t xml:space="preserve">Kết quả như thế nào </w:t>
+        <w:t xml:space="preserve">Kết quả </w:t>
+      </w:r>
+      <w:proofErr w:type="spellStart"/>
+      <w:r>
+        <w:rPr>
+          <w:b/>
+        </w:rPr>
+        <w:t>như</w:t>
+      </w:r>
+      <w:proofErr w:type="spellEnd"/>
+      <w:r>
+        <w:rPr>
+          <w:b/>
+        </w:rPr>
+        <w:t xml:space="preserve"> </w:t>
+      </w:r>
+      <w:proofErr w:type="spellStart"/>
+      <w:r>
+        <w:rPr>
+          <w:b/>
+        </w:rPr>
+        <w:t>thế</w:t>
+      </w:r>
+      <w:proofErr w:type="spellEnd"/>
+      <w:r>
+        <w:rPr>
+          <w:b/>
+        </w:rPr>
+        <w:t xml:space="preserve"> </w:t>
+      </w:r>
+      <w:proofErr w:type="spellStart"/>
+      <w:r>
+        <w:rPr>
+          <w:b/>
+        </w:rPr>
+        <w:t>nào</w:t>
+      </w:r>
+      <w:proofErr w:type="spellEnd"/>
+      <w:r>
+        <w:rPr>
+          <w:b/>
+        </w:rPr>
+        <w:t xml:space="preserve"> </w:t>
       </w:r>
     </w:p>
     <w:p>
@@ -596,7 +2439,15 @@
         </w:numPr>
       </w:pPr>
       <w:r>
-        <w:t xml:space="preserve">Trong mục </w:t>
+        <w:t xml:space="preserve">Trong </w:t>
+      </w:r>
+      <w:proofErr w:type="spellStart"/>
+      <w:r>
+        <w:t>mục</w:t>
+      </w:r>
+      <w:proofErr w:type="spellEnd"/>
+      <w:r>
+        <w:t xml:space="preserve"> </w:t>
       </w:r>
       <w:r>
         <w:rPr>
@@ -622,8 +2473,141 @@
           <w:numId w:val="1"/>
         </w:numPr>
       </w:pPr>
-      <w:r>
-        <w:t xml:space="preserve">Dựa vào thông tin nguyên nhân không xếp lịch được là thiếu chuyến xe (từ Quy Nhơn đi Đà Nẵng) nên nhân viên trạm Quy Nhơn cần tạo các chuyến xe đi từ Quy Nhơn đến Đà Nẵng, sau đó xếp lịch lại </w:t>
+      <w:proofErr w:type="spellStart"/>
+      <w:r>
+        <w:t>Dựa</w:t>
+      </w:r>
+      <w:proofErr w:type="spellEnd"/>
+      <w:r>
+        <w:t xml:space="preserve"> </w:t>
+      </w:r>
+      <w:proofErr w:type="spellStart"/>
+      <w:r>
+        <w:t>vào</w:t>
+      </w:r>
+      <w:proofErr w:type="spellEnd"/>
+      <w:r>
+        <w:t xml:space="preserve"> thông tin </w:t>
+      </w:r>
+      <w:proofErr w:type="spellStart"/>
+      <w:r>
+        <w:t>nguyên</w:t>
+      </w:r>
+      <w:proofErr w:type="spellEnd"/>
+      <w:r>
+        <w:t xml:space="preserve"> nhân không xếp lịch được </w:t>
+      </w:r>
+      <w:proofErr w:type="spellStart"/>
+      <w:r>
+        <w:t>là</w:t>
+      </w:r>
+      <w:proofErr w:type="spellEnd"/>
+      <w:r>
+        <w:t xml:space="preserve"> </w:t>
+      </w:r>
+      <w:proofErr w:type="spellStart"/>
+      <w:r>
+        <w:t>thiếu</w:t>
+      </w:r>
+      <w:proofErr w:type="spellEnd"/>
+      <w:r>
+        <w:t xml:space="preserve"> chuyến xe (từ </w:t>
+      </w:r>
+      <w:proofErr w:type="spellStart"/>
+      <w:r>
+        <w:t>Quy</w:t>
+      </w:r>
+      <w:proofErr w:type="spellEnd"/>
+      <w:r>
+        <w:t xml:space="preserve"> </w:t>
+      </w:r>
+      <w:proofErr w:type="spellStart"/>
+      <w:r>
+        <w:t>Nhơn</w:t>
+      </w:r>
+      <w:proofErr w:type="spellEnd"/>
+      <w:r>
+        <w:t xml:space="preserve"> đi </w:t>
+      </w:r>
+      <w:proofErr w:type="spellStart"/>
+      <w:r>
+        <w:t>Đà</w:t>
+      </w:r>
+      <w:proofErr w:type="spellEnd"/>
+      <w:r>
+        <w:t xml:space="preserve"> </w:t>
+      </w:r>
+      <w:proofErr w:type="spellStart"/>
+      <w:r>
+        <w:t>Nẵng</w:t>
+      </w:r>
+      <w:proofErr w:type="spellEnd"/>
+      <w:r>
+        <w:t xml:space="preserve">) nên nhân viên trạm </w:t>
+      </w:r>
+      <w:proofErr w:type="spellStart"/>
+      <w:r>
+        <w:t>Quy</w:t>
+      </w:r>
+      <w:proofErr w:type="spellEnd"/>
+      <w:r>
+        <w:t xml:space="preserve"> </w:t>
+      </w:r>
+      <w:proofErr w:type="spellStart"/>
+      <w:r>
+        <w:t>Nhơn</w:t>
+      </w:r>
+      <w:proofErr w:type="spellEnd"/>
+      <w:r>
+        <w:t xml:space="preserve"> </w:t>
+      </w:r>
+      <w:proofErr w:type="spellStart"/>
+      <w:r>
+        <w:t>cần</w:t>
+      </w:r>
+      <w:proofErr w:type="spellEnd"/>
+      <w:r>
+        <w:t xml:space="preserve"> tạo các chuyến xe đi từ </w:t>
+      </w:r>
+      <w:proofErr w:type="spellStart"/>
+      <w:r>
+        <w:t>Quy</w:t>
+      </w:r>
+      <w:proofErr w:type="spellEnd"/>
+      <w:r>
+        <w:t xml:space="preserve"> </w:t>
+      </w:r>
+      <w:proofErr w:type="spellStart"/>
+      <w:r>
+        <w:t>Nhơn</w:t>
+      </w:r>
+      <w:proofErr w:type="spellEnd"/>
+      <w:r>
+        <w:t xml:space="preserve"> đến </w:t>
+      </w:r>
+      <w:proofErr w:type="spellStart"/>
+      <w:r>
+        <w:t>Đà</w:t>
+      </w:r>
+      <w:proofErr w:type="spellEnd"/>
+      <w:r>
+        <w:t xml:space="preserve"> </w:t>
+      </w:r>
+      <w:proofErr w:type="spellStart"/>
+      <w:r>
+        <w:t>Nẵng</w:t>
+      </w:r>
+      <w:proofErr w:type="spellEnd"/>
+      <w:r>
+        <w:t xml:space="preserve">, </w:t>
+      </w:r>
+      <w:proofErr w:type="spellStart"/>
+      <w:r>
+        <w:t>sau</w:t>
+      </w:r>
+      <w:proofErr w:type="spellEnd"/>
+      <w:r>
+        <w:t xml:space="preserve"> đó xếp lịch lại </w:t>
       </w:r>
     </w:p>
     <w:p>
@@ -634,15 +2618,30 @@
           <w:numId w:val="1"/>
         </w:numPr>
       </w:pPr>
-      <w:r>
-        <w:t xml:space="preserve">Dùng trình duyệt với tài khoản </w:t>
-      </w:r>
+      <w:proofErr w:type="spellStart"/>
+      <w:r>
+        <w:t>Dùng</w:t>
+      </w:r>
+      <w:proofErr w:type="spellEnd"/>
+      <w:r>
+        <w:t xml:space="preserve"> trình </w:t>
+      </w:r>
+      <w:proofErr w:type="spellStart"/>
+      <w:r>
+        <w:t>duyệt</w:t>
+      </w:r>
+      <w:proofErr w:type="spellEnd"/>
+      <w:r>
+        <w:t xml:space="preserve"> với tài khoản </w:t>
+      </w:r>
+      <w:proofErr w:type="spellStart"/>
       <w:r>
         <w:rPr>
           <w:b/>
         </w:rPr>
         <w:t>nv-quynhon</w:t>
       </w:r>
+      <w:proofErr w:type="spellEnd"/>
     </w:p>
     <w:p>
       <w:pPr>
@@ -652,8 +2651,21 @@
           <w:numId w:val="1"/>
         </w:numPr>
       </w:pPr>
-      <w:r>
-        <w:t xml:space="preserve">Nhấn nút </w:t>
+      <w:proofErr w:type="spellStart"/>
+      <w:r>
+        <w:t>Nhấn</w:t>
+      </w:r>
+      <w:proofErr w:type="spellEnd"/>
+      <w:r>
+        <w:t xml:space="preserve"> </w:t>
+      </w:r>
+      <w:proofErr w:type="spellStart"/>
+      <w:r>
+        <w:t>nút</w:t>
+      </w:r>
+      <w:proofErr w:type="spellEnd"/>
+      <w:r>
+        <w:t xml:space="preserve"> </w:t>
       </w:r>
       <w:r>
         <w:rPr>
@@ -661,8 +2673,33 @@
         </w:rPr>
         <w:t>Tạo chuyến mới</w:t>
       </w:r>
-      <w:r>
-        <w:t xml:space="preserve">, thông tin nhập vào là </w:t>
+    </w:p>
+    <w:p>
+      <w:pPr>
+        <w:pStyle w:val="ListParagraph"/>
+        <w:numPr>
+          <w:ilvl w:val="2"/>
+          <w:numId w:val="1"/>
+        </w:numPr>
+      </w:pPr>
+      <w:r>
+        <w:t xml:space="preserve">Thông tin nhập </w:t>
+      </w:r>
+      <w:proofErr w:type="spellStart"/>
+      <w:r>
+        <w:t>vào</w:t>
+      </w:r>
+      <w:proofErr w:type="spellEnd"/>
+      <w:r>
+        <w:t xml:space="preserve"> </w:t>
+      </w:r>
+      <w:proofErr w:type="spellStart"/>
+      <w:r>
+        <w:t>là</w:t>
+      </w:r>
+      <w:proofErr w:type="spellEnd"/>
+      <w:r>
+        <w:t xml:space="preserve"> </w:t>
       </w:r>
       <w:r>
         <w:rPr>
@@ -689,7 +2726,381 @@
         <w:t>Lịch chạy</w:t>
       </w:r>
       <w:r>
-        <w:t xml:space="preserve"> của chuyến xe -&gt; nhấn nút </w:t>
+        <w:t xml:space="preserve"> của chuyến xe</w:t>
+      </w:r>
+    </w:p>
+    <w:p>
+      <w:pPr>
+        <w:pStyle w:val="ListParagraph"/>
+        <w:numPr>
+          <w:ilvl w:val="2"/>
+          <w:numId w:val="1"/>
+        </w:numPr>
+      </w:pPr>
+      <w:proofErr w:type="spellStart"/>
+      <w:r>
+        <w:t>Việc</w:t>
+      </w:r>
+      <w:proofErr w:type="spellEnd"/>
+      <w:r>
+        <w:t xml:space="preserve"> tạo chuyến có </w:t>
+      </w:r>
+      <w:proofErr w:type="spellStart"/>
+      <w:r>
+        <w:t>ràng</w:t>
+      </w:r>
+      <w:proofErr w:type="spellEnd"/>
+      <w:r>
+        <w:t xml:space="preserve"> </w:t>
+      </w:r>
+      <w:proofErr w:type="spellStart"/>
+      <w:r>
+        <w:t>buộc</w:t>
+      </w:r>
+      <w:proofErr w:type="spellEnd"/>
+      <w:r>
+        <w:t xml:space="preserve"> để </w:t>
+      </w:r>
+      <w:proofErr w:type="spellStart"/>
+      <w:r>
+        <w:t>đảm</w:t>
+      </w:r>
+      <w:proofErr w:type="spellEnd"/>
+      <w:r>
+        <w:t xml:space="preserve"> </w:t>
+      </w:r>
+      <w:proofErr w:type="spellStart"/>
+      <w:r>
+        <w:t>bảo</w:t>
+      </w:r>
+      <w:proofErr w:type="spellEnd"/>
+      <w:r>
+        <w:t xml:space="preserve"> </w:t>
+      </w:r>
+      <w:proofErr w:type="gramStart"/>
+      <w:r>
+        <w:t>xe</w:t>
+      </w:r>
+      <w:proofErr w:type="gramEnd"/>
+      <w:r>
+        <w:t xml:space="preserve"> </w:t>
+      </w:r>
+      <w:proofErr w:type="spellStart"/>
+      <w:r>
+        <w:t>trước</w:t>
+      </w:r>
+      <w:proofErr w:type="spellEnd"/>
+      <w:r>
+        <w:t xml:space="preserve"> </w:t>
+      </w:r>
+      <w:proofErr w:type="spellStart"/>
+      <w:r>
+        <w:t>khi</w:t>
+      </w:r>
+      <w:proofErr w:type="spellEnd"/>
+      <w:r>
+        <w:t xml:space="preserve"> </w:t>
+      </w:r>
+      <w:proofErr w:type="spellStart"/>
+      <w:r>
+        <w:t>khởi</w:t>
+      </w:r>
+      <w:proofErr w:type="spellEnd"/>
+      <w:r>
+        <w:t xml:space="preserve"> hành đã có </w:t>
+      </w:r>
+      <w:proofErr w:type="spellStart"/>
+      <w:r>
+        <w:t>mặt</w:t>
+      </w:r>
+      <w:proofErr w:type="spellEnd"/>
+      <w:r>
+        <w:t xml:space="preserve"> </w:t>
+      </w:r>
+      <w:proofErr w:type="spellStart"/>
+      <w:r>
+        <w:t>tại</w:t>
+      </w:r>
+      <w:proofErr w:type="spellEnd"/>
+      <w:r>
+        <w:t xml:space="preserve"> trạm. </w:t>
+      </w:r>
+      <w:proofErr w:type="spellStart"/>
+      <w:r>
+        <w:t>Cụ</w:t>
+      </w:r>
+      <w:proofErr w:type="spellEnd"/>
+      <w:r>
+        <w:t xml:space="preserve"> thể </w:t>
+      </w:r>
+      <w:proofErr w:type="spellStart"/>
+      <w:r>
+        <w:t>ràng</w:t>
+      </w:r>
+      <w:proofErr w:type="spellEnd"/>
+      <w:r>
+        <w:t xml:space="preserve"> </w:t>
+      </w:r>
+      <w:proofErr w:type="spellStart"/>
+      <w:r>
+        <w:t>buộc</w:t>
+      </w:r>
+      <w:proofErr w:type="spellEnd"/>
+      <w:r>
+        <w:t>:</w:t>
+      </w:r>
+    </w:p>
+    <w:p>
+      <w:pPr>
+        <w:pStyle w:val="ListParagraph"/>
+        <w:numPr>
+          <w:ilvl w:val="3"/>
+          <w:numId w:val="1"/>
+        </w:numPr>
+      </w:pPr>
+      <w:r>
+        <w:t xml:space="preserve">Chuyến </w:t>
+      </w:r>
+      <w:proofErr w:type="spellStart"/>
+      <w:r>
+        <w:t>trước</w:t>
+      </w:r>
+      <w:proofErr w:type="spellEnd"/>
+      <w:r>
+        <w:t xml:space="preserve"> đó của một xe phải </w:t>
+      </w:r>
+      <w:proofErr w:type="spellStart"/>
+      <w:r>
+        <w:t>cách</w:t>
+      </w:r>
+      <w:proofErr w:type="spellEnd"/>
+      <w:r>
+        <w:t xml:space="preserve"> chuyến tiếp theo ít nhất 2 </w:t>
+      </w:r>
+      <w:proofErr w:type="spellStart"/>
+      <w:r>
+        <w:t>lần</w:t>
+      </w:r>
+      <w:proofErr w:type="spellEnd"/>
+      <w:r>
+        <w:t xml:space="preserve"> thời gian xe chạy </w:t>
+      </w:r>
+      <w:proofErr w:type="spellStart"/>
+      <w:r>
+        <w:t>trên</w:t>
+      </w:r>
+      <w:proofErr w:type="spellEnd"/>
+      <w:r>
+        <w:t xml:space="preserve"> tuyến </w:t>
+      </w:r>
+      <w:proofErr w:type="spellStart"/>
+      <w:r>
+        <w:t>cộng</w:t>
+      </w:r>
+      <w:proofErr w:type="spellEnd"/>
+      <w:r>
+        <w:t xml:space="preserve"> với thời gian </w:t>
+      </w:r>
+      <w:proofErr w:type="spellStart"/>
+      <w:r>
+        <w:t>nghỉ</w:t>
+      </w:r>
+      <w:proofErr w:type="spellEnd"/>
+      <w:r>
+        <w:t xml:space="preserve"> </w:t>
+      </w:r>
+      <w:proofErr w:type="spellStart"/>
+      <w:r>
+        <w:t>tại</w:t>
+      </w:r>
+      <w:proofErr w:type="spellEnd"/>
+      <w:r>
+        <w:t xml:space="preserve"> trạm</w:t>
+      </w:r>
+    </w:p>
+    <w:p>
+      <w:pPr>
+        <w:pStyle w:val="ListParagraph"/>
+        <w:numPr>
+          <w:ilvl w:val="3"/>
+          <w:numId w:val="1"/>
+        </w:numPr>
+      </w:pPr>
+      <w:proofErr w:type="spellStart"/>
+      <w:r>
+        <w:t>Khi</w:t>
+      </w:r>
+      <w:proofErr w:type="spellEnd"/>
+      <w:r>
+        <w:t xml:space="preserve"> đó thời điểm sớm nhất </w:t>
+      </w:r>
+      <w:proofErr w:type="gramStart"/>
+      <w:r>
+        <w:t>xe</w:t>
+      </w:r>
+      <w:proofErr w:type="gramEnd"/>
+      <w:r>
+        <w:t xml:space="preserve"> có thể chạy chuyến tiếp theo </w:t>
+      </w:r>
+      <w:proofErr w:type="spellStart"/>
+      <w:r>
+        <w:t>là</w:t>
+      </w:r>
+      <w:proofErr w:type="spellEnd"/>
+      <w:r>
+        <w:t xml:space="preserve"> </w:t>
+      </w:r>
+      <w:r>
+        <w:rPr>
+          <w:b/>
+        </w:rPr>
+        <w:t>x + 2y + 2z</w:t>
+      </w:r>
+      <w:r>
+        <w:t xml:space="preserve">, </w:t>
+      </w:r>
+      <w:proofErr w:type="spellStart"/>
+      <w:r>
+        <w:t>nếu</w:t>
+      </w:r>
+      <w:proofErr w:type="spellEnd"/>
+      <w:r>
+        <w:t xml:space="preserve"> thời điểm này </w:t>
+      </w:r>
+      <w:proofErr w:type="spellStart"/>
+      <w:r>
+        <w:t>chưa</w:t>
+      </w:r>
+      <w:proofErr w:type="spellEnd"/>
+      <w:r>
+        <w:t xml:space="preserve"> </w:t>
+      </w:r>
+      <w:proofErr w:type="spellStart"/>
+      <w:r>
+        <w:t>vượt</w:t>
+      </w:r>
+      <w:proofErr w:type="spellEnd"/>
+      <w:r>
+        <w:t xml:space="preserve"> quá thời điểm của lịch chạy </w:t>
+      </w:r>
+      <w:proofErr w:type="spellStart"/>
+      <w:r>
+        <w:t>tương</w:t>
+      </w:r>
+      <w:proofErr w:type="spellEnd"/>
+      <w:r>
+        <w:t xml:space="preserve"> ứng </w:t>
+      </w:r>
+      <w:proofErr w:type="spellStart"/>
+      <w:r>
+        <w:t>thì</w:t>
+      </w:r>
+      <w:proofErr w:type="spellEnd"/>
+      <w:r>
+        <w:t xml:space="preserve"> sẽ tạo được chuyến xe cho ngày đó, </w:t>
+      </w:r>
+      <w:proofErr w:type="spellStart"/>
+      <w:r>
+        <w:t>nếu</w:t>
+      </w:r>
+      <w:proofErr w:type="spellEnd"/>
+      <w:r>
+        <w:t xml:space="preserve"> không sẽ tạo </w:t>
+      </w:r>
+      <w:proofErr w:type="spellStart"/>
+      <w:r>
+        <w:t>vào</w:t>
+      </w:r>
+      <w:proofErr w:type="spellEnd"/>
+      <w:r>
+        <w:t xml:space="preserve"> thời điểm đó </w:t>
+      </w:r>
+      <w:proofErr w:type="spellStart"/>
+      <w:r>
+        <w:t>nhưng</w:t>
+      </w:r>
+      <w:proofErr w:type="spellEnd"/>
+      <w:r>
+        <w:t xml:space="preserve"> </w:t>
+      </w:r>
+      <w:proofErr w:type="spellStart"/>
+      <w:r>
+        <w:t>là</w:t>
+      </w:r>
+      <w:proofErr w:type="spellEnd"/>
+      <w:r>
+        <w:t xml:space="preserve"> ngày tiếp </w:t>
+      </w:r>
+      <w:proofErr w:type="spellStart"/>
+      <w:r>
+        <w:t>theo.</w:t>
+      </w:r>
+      <w:proofErr w:type="spellEnd"/>
+    </w:p>
+    <w:p>
+      <w:pPr>
+        <w:pStyle w:val="ListParagraph"/>
+        <w:numPr>
+          <w:ilvl w:val="3"/>
+          <w:numId w:val="1"/>
+        </w:numPr>
+      </w:pPr>
+      <w:proofErr w:type="spellStart"/>
+      <w:r>
+        <w:t>Tương</w:t>
+      </w:r>
+      <w:proofErr w:type="spellEnd"/>
+      <w:r>
+        <w:t xml:space="preserve"> tự hệ thống sẽ tạo </w:t>
+      </w:r>
+      <w:proofErr w:type="spellStart"/>
+      <w:r>
+        <w:t>thêm</w:t>
+      </w:r>
+      <w:proofErr w:type="spellEnd"/>
+      <w:r>
+        <w:t xml:space="preserve"> chuyến xe ứng với lịch </w:t>
+      </w:r>
+      <w:proofErr w:type="spellStart"/>
+      <w:r>
+        <w:t>biểu</w:t>
+      </w:r>
+      <w:proofErr w:type="spellEnd"/>
+      <w:r>
+        <w:t xml:space="preserve"> có </w:t>
+      </w:r>
+      <w:proofErr w:type="spellStart"/>
+      <w:r>
+        <w:t>sẵn</w:t>
+      </w:r>
+      <w:proofErr w:type="spellEnd"/>
+      <w:r>
+        <w:t xml:space="preserve"> cho 6 ngày tiếp theo</w:t>
+      </w:r>
+    </w:p>
+    <w:p>
+      <w:pPr>
+        <w:pStyle w:val="ListParagraph"/>
+        <w:numPr>
+          <w:ilvl w:val="2"/>
+          <w:numId w:val="1"/>
+        </w:numPr>
+      </w:pPr>
+      <w:proofErr w:type="spellStart"/>
+      <w:r>
+        <w:t>Nhấn</w:t>
+      </w:r>
+      <w:proofErr w:type="spellEnd"/>
+      <w:r>
+        <w:t xml:space="preserve"> </w:t>
+      </w:r>
+      <w:proofErr w:type="spellStart"/>
+      <w:r>
+        <w:t>nút</w:t>
+      </w:r>
+      <w:proofErr w:type="spellEnd"/>
+      <w:r>
+        <w:t xml:space="preserve"> </w:t>
       </w:r>
       <w:r>
         <w:rPr>
@@ -707,8 +3118,15 @@
         </w:numPr>
       </w:pPr>
       <w:r>
-        <w:lastRenderedPageBreak/>
-        <w:t xml:space="preserve">Chuyển qua mục </w:t>
+        <w:t xml:space="preserve">Chuyển qua </w:t>
+      </w:r>
+      <w:proofErr w:type="spellStart"/>
+      <w:r>
+        <w:t>mục</w:t>
+      </w:r>
+      <w:proofErr w:type="spellEnd"/>
+      <w:r>
+        <w:t xml:space="preserve"> </w:t>
       </w:r>
       <w:r>
         <w:rPr>
@@ -732,7 +3150,21 @@
         <w:rPr>
           <w:u w:val="single"/>
         </w:rPr>
-        <w:t>chọn các gói hàng và xếp lịch lại</w:t>
+        <w:t xml:space="preserve">chọn các </w:t>
+      </w:r>
+      <w:proofErr w:type="spellStart"/>
+      <w:r>
+        <w:rPr>
+          <w:u w:val="single"/>
+        </w:rPr>
+        <w:t>gói</w:t>
+      </w:r>
+      <w:proofErr w:type="spellEnd"/>
+      <w:r>
+        <w:rPr>
+          <w:u w:val="single"/>
+        </w:rPr>
+        <w:t xml:space="preserve"> hàng và xếp lịch lại</w:t>
       </w:r>
       <w:r>
         <w:t xml:space="preserve"> </w:t>
@@ -746,8 +3178,29 @@
           <w:numId w:val="1"/>
         </w:numPr>
       </w:pPr>
-      <w:r>
-        <w:t>Coi thông tin chuyến xe đã được xếp, lấy mã chuyến</w:t>
+      <w:proofErr w:type="spellStart"/>
+      <w:r>
+        <w:t>Coi</w:t>
+      </w:r>
+      <w:proofErr w:type="spellEnd"/>
+      <w:r>
+        <w:t xml:space="preserve"> thông tin chuyến xe đã được xếp, </w:t>
+      </w:r>
+      <w:proofErr w:type="spellStart"/>
+      <w:r>
+        <w:t>lấy</w:t>
+      </w:r>
+      <w:proofErr w:type="spellEnd"/>
+      <w:r>
+        <w:t xml:space="preserve"> </w:t>
+      </w:r>
+      <w:proofErr w:type="spellStart"/>
+      <w:r>
+        <w:t>mã</w:t>
+      </w:r>
+      <w:proofErr w:type="spellEnd"/>
+      <w:r>
+        <w:t xml:space="preserve"> chuyến</w:t>
       </w:r>
     </w:p>
     <w:p>
@@ -758,15 +3211,30 @@
           <w:numId w:val="1"/>
         </w:numPr>
       </w:pPr>
-      <w:r>
-        <w:t xml:space="preserve">Dùng trình duyệt với tài khoản </w:t>
-      </w:r>
+      <w:proofErr w:type="spellStart"/>
+      <w:r>
+        <w:t>Dùng</w:t>
+      </w:r>
+      <w:proofErr w:type="spellEnd"/>
+      <w:r>
+        <w:t xml:space="preserve"> trình </w:t>
+      </w:r>
+      <w:proofErr w:type="spellStart"/>
+      <w:r>
+        <w:t>duyệt</w:t>
+      </w:r>
+      <w:proofErr w:type="spellEnd"/>
+      <w:r>
+        <w:t xml:space="preserve"> với tài khoản </w:t>
+      </w:r>
+      <w:proofErr w:type="spellStart"/>
       <w:r>
         <w:rPr>
           <w:b/>
         </w:rPr>
         <w:t>nv-camau</w:t>
       </w:r>
+      <w:proofErr w:type="spellEnd"/>
     </w:p>
     <w:p>
       <w:pPr>
@@ -786,7 +3254,23 @@
         <w:t>Quản lý chuyến xe</w:t>
       </w:r>
       <w:r>
-        <w:t xml:space="preserve"> bao gồm </w:t>
+        <w:t xml:space="preserve"> </w:t>
+      </w:r>
+      <w:proofErr w:type="spellStart"/>
+      <w:r>
+        <w:t>bao</w:t>
+      </w:r>
+      <w:proofErr w:type="spellEnd"/>
+      <w:r>
+        <w:t xml:space="preserve"> </w:t>
+      </w:r>
+      <w:proofErr w:type="spellStart"/>
+      <w:r>
+        <w:t>gồm</w:t>
+      </w:r>
+      <w:proofErr w:type="spellEnd"/>
+      <w:r>
+        <w:t xml:space="preserve"> </w:t>
       </w:r>
     </w:p>
     <w:p>
@@ -801,13 +3285,70 @@
         <w:rPr>
           <w:b/>
         </w:rPr>
-        <w:t>Chuyến trực thuộc trạm</w:t>
-      </w:r>
-      <w:r>
-        <w:t xml:space="preserve"> (ở đây là trạm bến xe Cà Mau)</w:t>
-      </w:r>
-      <w:r>
-        <w:t xml:space="preserve"> </w:t>
+        <w:t xml:space="preserve">Chuyến </w:t>
+      </w:r>
+      <w:proofErr w:type="spellStart"/>
+      <w:r>
+        <w:rPr>
+          <w:b/>
+        </w:rPr>
+        <w:t>trực</w:t>
+      </w:r>
+      <w:proofErr w:type="spellEnd"/>
+      <w:r>
+        <w:rPr>
+          <w:b/>
+        </w:rPr>
+        <w:t xml:space="preserve"> </w:t>
+      </w:r>
+      <w:proofErr w:type="spellStart"/>
+      <w:r>
+        <w:rPr>
+          <w:b/>
+        </w:rPr>
+        <w:t>thuộc</w:t>
+      </w:r>
+      <w:proofErr w:type="spellEnd"/>
+      <w:r>
+        <w:rPr>
+          <w:b/>
+        </w:rPr>
+        <w:t xml:space="preserve"> trạm</w:t>
+      </w:r>
+      <w:r>
+        <w:t xml:space="preserve"> (ở </w:t>
+      </w:r>
+      <w:proofErr w:type="spellStart"/>
+      <w:r>
+        <w:t>đây</w:t>
+      </w:r>
+      <w:proofErr w:type="spellEnd"/>
+      <w:r>
+        <w:t xml:space="preserve"> </w:t>
+      </w:r>
+      <w:proofErr w:type="spellStart"/>
+      <w:r>
+        <w:t>là</w:t>
+      </w:r>
+      <w:proofErr w:type="spellEnd"/>
+      <w:r>
+        <w:t xml:space="preserve"> trạm </w:t>
+      </w:r>
+      <w:proofErr w:type="spellStart"/>
+      <w:r>
+        <w:t>bến</w:t>
+      </w:r>
+      <w:proofErr w:type="spellEnd"/>
+      <w:r>
+        <w:t xml:space="preserve"> xe </w:t>
+      </w:r>
+      <w:proofErr w:type="spellStart"/>
+      <w:r>
+        <w:t>Cà</w:t>
+      </w:r>
+      <w:proofErr w:type="spellEnd"/>
+      <w:r>
+        <w:t xml:space="preserve"> Mau) </w:t>
       </w:r>
     </w:p>
     <w:p>
@@ -839,11 +3380,29 @@
           <w:numId w:val="1"/>
         </w:numPr>
       </w:pPr>
-      <w:r>
-        <w:t>Dùng mã chuyến để tìm kiếm chuyế</w:t>
-      </w:r>
-      <w:r>
-        <w:t>n xe.</w:t>
+      <w:proofErr w:type="spellStart"/>
+      <w:r>
+        <w:t>Dùng</w:t>
+      </w:r>
+      <w:proofErr w:type="spellEnd"/>
+      <w:r>
+        <w:t xml:space="preserve"> </w:t>
+      </w:r>
+      <w:proofErr w:type="spellStart"/>
+      <w:r>
+        <w:t>mã</w:t>
+      </w:r>
+      <w:proofErr w:type="spellEnd"/>
+      <w:r>
+        <w:t xml:space="preserve"> chuyến để tìm kiếm chuyến </w:t>
+      </w:r>
+      <w:proofErr w:type="gramStart"/>
+      <w:r>
+        <w:t>xe</w:t>
+      </w:r>
+      <w:proofErr w:type="gramEnd"/>
+      <w:r>
+        <w:t>.</w:t>
       </w:r>
     </w:p>
     <w:p>
@@ -854,11 +3413,61 @@
           <w:numId w:val="1"/>
         </w:numPr>
       </w:pPr>
-      <w:r>
-        <w:t>Nhấn vào đường link biển số xe để coi thông tin các gói hàng trên chuyến xe này</w:t>
-      </w:r>
-      <w:r>
-        <w:t>.</w:t>
+      <w:proofErr w:type="spellStart"/>
+      <w:r>
+        <w:t>Nhấn</w:t>
+      </w:r>
+      <w:proofErr w:type="spellEnd"/>
+      <w:r>
+        <w:t xml:space="preserve"> </w:t>
+      </w:r>
+      <w:proofErr w:type="spellStart"/>
+      <w:r>
+        <w:t>vào</w:t>
+      </w:r>
+      <w:proofErr w:type="spellEnd"/>
+      <w:r>
+        <w:t xml:space="preserve"> đường link </w:t>
+      </w:r>
+      <w:proofErr w:type="spellStart"/>
+      <w:r>
+        <w:t>biển</w:t>
+      </w:r>
+      <w:proofErr w:type="spellEnd"/>
+      <w:r>
+        <w:t xml:space="preserve"> số </w:t>
+      </w:r>
+      <w:proofErr w:type="gramStart"/>
+      <w:r>
+        <w:t>xe</w:t>
+      </w:r>
+      <w:proofErr w:type="gramEnd"/>
+      <w:r>
+        <w:t xml:space="preserve"> để </w:t>
+      </w:r>
+      <w:proofErr w:type="spellStart"/>
+      <w:r>
+        <w:t>coi</w:t>
+      </w:r>
+      <w:proofErr w:type="spellEnd"/>
+      <w:r>
+        <w:t xml:space="preserve"> thông tin các </w:t>
+      </w:r>
+      <w:proofErr w:type="spellStart"/>
+      <w:r>
+        <w:t>gói</w:t>
+      </w:r>
+      <w:proofErr w:type="spellEnd"/>
+      <w:r>
+        <w:t xml:space="preserve"> hàng </w:t>
+      </w:r>
+      <w:proofErr w:type="spellStart"/>
+      <w:r>
+        <w:t>trên</w:t>
+      </w:r>
+      <w:proofErr w:type="spellEnd"/>
+      <w:r>
+        <w:t xml:space="preserve"> chuyến xe này.</w:t>
       </w:r>
     </w:p>
     <w:p>
@@ -870,10 +3479,31 @@
         </w:numPr>
       </w:pPr>
       <w:r>
-        <w:t>Chọn Xác nhận chuyển đi để xác nhận xe đã rời trạm, hàng đang được chuyển đi</w:t>
-      </w:r>
-      <w:r>
-        <w:t>.</w:t>
+        <w:t xml:space="preserve">Chọn Xác nhận chuyển đi để xác nhận </w:t>
+      </w:r>
+      <w:proofErr w:type="gramStart"/>
+      <w:r>
+        <w:t>xe</w:t>
+      </w:r>
+      <w:proofErr w:type="gramEnd"/>
+      <w:r>
+        <w:t xml:space="preserve"> đã </w:t>
+      </w:r>
+      <w:proofErr w:type="spellStart"/>
+      <w:r>
+        <w:t>rời</w:t>
+      </w:r>
+      <w:proofErr w:type="spellEnd"/>
+      <w:r>
+        <w:t xml:space="preserve"> trạm, hàng </w:t>
+      </w:r>
+      <w:proofErr w:type="spellStart"/>
+      <w:r>
+        <w:t>đang</w:t>
+      </w:r>
+      <w:proofErr w:type="spellEnd"/>
+      <w:r>
+        <w:t xml:space="preserve"> được chuyển đi.</w:t>
       </w:r>
     </w:p>
     <w:p>
@@ -884,11 +3514,29 @@
           <w:numId w:val="1"/>
         </w:numPr>
       </w:pPr>
-      <w:r>
-        <w:t>Lúc này hệ thống sẽ gửi tin nhắn cho người gửi thông báo gói hàng đã được chuyển đi</w:t>
-      </w:r>
-      <w:r>
-        <w:t>.</w:t>
+      <w:proofErr w:type="spellStart"/>
+      <w:r>
+        <w:t>Lúc</w:t>
+      </w:r>
+      <w:proofErr w:type="spellEnd"/>
+      <w:r>
+        <w:t xml:space="preserve"> này hệ thống sẽ gửi tin </w:t>
+      </w:r>
+      <w:proofErr w:type="spellStart"/>
+      <w:r>
+        <w:t>nhắn</w:t>
+      </w:r>
+      <w:proofErr w:type="spellEnd"/>
+      <w:r>
+        <w:t xml:space="preserve"> cho người gửi thông báo </w:t>
+      </w:r>
+      <w:proofErr w:type="spellStart"/>
+      <w:r>
+        <w:t>gói</w:t>
+      </w:r>
+      <w:proofErr w:type="spellEnd"/>
+      <w:r>
+        <w:t xml:space="preserve"> hàng đã được chuyển đi.</w:t>
       </w:r>
     </w:p>
     <w:p>
@@ -906,7 +3554,21 @@
         <w:rPr>
           <w:b/>
         </w:rPr>
-        <w:t>Chuyến đã khởi hành</w:t>
+        <w:t xml:space="preserve">Chuyến đã </w:t>
+      </w:r>
+      <w:proofErr w:type="spellStart"/>
+      <w:r>
+        <w:rPr>
+          <w:b/>
+        </w:rPr>
+        <w:t>khởi</w:t>
+      </w:r>
+      <w:proofErr w:type="spellEnd"/>
+      <w:r>
+        <w:rPr>
+          <w:b/>
+        </w:rPr>
+        <w:t xml:space="preserve"> hành</w:t>
       </w:r>
       <w:r>
         <w:t>:</w:t>
@@ -920,11 +3582,29 @@
           <w:numId w:val="1"/>
         </w:numPr>
       </w:pPr>
-      <w:r>
-        <w:t>Dùng mã chuyến để tìm kiếm chuyế</w:t>
-      </w:r>
-      <w:r>
-        <w:t>n xe.</w:t>
+      <w:proofErr w:type="spellStart"/>
+      <w:r>
+        <w:t>Dùng</w:t>
+      </w:r>
+      <w:proofErr w:type="spellEnd"/>
+      <w:r>
+        <w:t xml:space="preserve"> </w:t>
+      </w:r>
+      <w:proofErr w:type="spellStart"/>
+      <w:r>
+        <w:t>mã</w:t>
+      </w:r>
+      <w:proofErr w:type="spellEnd"/>
+      <w:r>
+        <w:t xml:space="preserve"> chuyến để tìm kiếm chuyến </w:t>
+      </w:r>
+      <w:proofErr w:type="gramStart"/>
+      <w:r>
+        <w:t>xe</w:t>
+      </w:r>
+      <w:proofErr w:type="gramEnd"/>
+      <w:r>
+        <w:t>.</w:t>
       </w:r>
     </w:p>
     <w:p>
@@ -936,8 +3616,53 @@
         </w:numPr>
       </w:pPr>
       <w:r>
-        <w:t>Chọn Hàng trên chuyến để coi các gói hàng đang được vận chuyển trên xe</w:t>
-      </w:r>
+        <w:t xml:space="preserve">Chọn Hàng </w:t>
+      </w:r>
+      <w:proofErr w:type="spellStart"/>
+      <w:r>
+        <w:t>trên</w:t>
+      </w:r>
+      <w:proofErr w:type="spellEnd"/>
+      <w:r>
+        <w:t xml:space="preserve"> chuyến để </w:t>
+      </w:r>
+      <w:proofErr w:type="spellStart"/>
+      <w:r>
+        <w:t>coi</w:t>
+      </w:r>
+      <w:proofErr w:type="spellEnd"/>
+      <w:r>
+        <w:t xml:space="preserve"> các </w:t>
+      </w:r>
+      <w:proofErr w:type="spellStart"/>
+      <w:r>
+        <w:t>gói</w:t>
+      </w:r>
+      <w:proofErr w:type="spellEnd"/>
+      <w:r>
+        <w:t xml:space="preserve"> hàng </w:t>
+      </w:r>
+      <w:proofErr w:type="spellStart"/>
+      <w:r>
+        <w:t>đang</w:t>
+      </w:r>
+      <w:proofErr w:type="spellEnd"/>
+      <w:r>
+        <w:t xml:space="preserve"> được vận chuyển </w:t>
+      </w:r>
+      <w:proofErr w:type="spellStart"/>
+      <w:r>
+        <w:t>trên</w:t>
+      </w:r>
+      <w:proofErr w:type="spellEnd"/>
+      <w:r>
+        <w:t xml:space="preserve"> </w:t>
+      </w:r>
+      <w:proofErr w:type="gramStart"/>
+      <w:r>
+        <w:t>xe</w:t>
+      </w:r>
+      <w:proofErr w:type="gramEnd"/>
       <w:r>
         <w:t>.</w:t>
       </w:r>
@@ -957,7 +3682,31 @@
         <w:t>Chuyến từ trạm khác</w:t>
       </w:r>
       <w:r>
-        <w:t xml:space="preserve"> (từ các nơi khác đến bx Cà Mau)</w:t>
+        <w:t xml:space="preserve"> (từ các </w:t>
+      </w:r>
+      <w:proofErr w:type="spellStart"/>
+      <w:r>
+        <w:t>nơi</w:t>
+      </w:r>
+      <w:proofErr w:type="spellEnd"/>
+      <w:r>
+        <w:t xml:space="preserve"> khác đến </w:t>
+      </w:r>
+      <w:proofErr w:type="spellStart"/>
+      <w:r>
+        <w:t>bx</w:t>
+      </w:r>
+      <w:proofErr w:type="spellEnd"/>
+      <w:r>
+        <w:t xml:space="preserve"> </w:t>
+      </w:r>
+      <w:proofErr w:type="spellStart"/>
+      <w:r>
+        <w:t>Cà</w:t>
+      </w:r>
+      <w:proofErr w:type="spellEnd"/>
+      <w:r>
+        <w:t xml:space="preserve"> Mau)</w:t>
       </w:r>
     </w:p>
     <w:p>
@@ -969,16 +3718,111 @@
         </w:numPr>
       </w:pPr>
       <w:r>
+        <w:lastRenderedPageBreak/>
         <w:t xml:space="preserve">Chọn tab </w:t>
       </w:r>
       <w:r>
         <w:rPr>
           <w:b/>
         </w:rPr>
-        <w:t>Xác nhận khởi hành</w:t>
-      </w:r>
-      <w:r>
-        <w:t>: lúc này trạm bx Cà Mau là trạm trung chuyển hàng (hàng từ trạm Cà Mau đi nơi khác, hàng từ nơi khác trung chuyển qua trạm Cà Mau)</w:t>
+        <w:t xml:space="preserve">Xác nhận </w:t>
+      </w:r>
+      <w:proofErr w:type="spellStart"/>
+      <w:r>
+        <w:rPr>
+          <w:b/>
+        </w:rPr>
+        <w:t>khởi</w:t>
+      </w:r>
+      <w:proofErr w:type="spellEnd"/>
+      <w:r>
+        <w:rPr>
+          <w:b/>
+        </w:rPr>
+        <w:t xml:space="preserve"> hành</w:t>
+      </w:r>
+      <w:r>
+        <w:t xml:space="preserve">: </w:t>
+      </w:r>
+      <w:proofErr w:type="spellStart"/>
+      <w:r>
+        <w:t>lúc</w:t>
+      </w:r>
+      <w:proofErr w:type="spellEnd"/>
+      <w:r>
+        <w:t xml:space="preserve"> này trạm </w:t>
+      </w:r>
+      <w:proofErr w:type="spellStart"/>
+      <w:r>
+        <w:t>bx</w:t>
+      </w:r>
+      <w:proofErr w:type="spellEnd"/>
+      <w:r>
+        <w:t xml:space="preserve"> </w:t>
+      </w:r>
+      <w:proofErr w:type="spellStart"/>
+      <w:r>
+        <w:t>Cà</w:t>
+      </w:r>
+      <w:proofErr w:type="spellEnd"/>
+      <w:r>
+        <w:t xml:space="preserve"> Mau </w:t>
+      </w:r>
+      <w:proofErr w:type="spellStart"/>
+      <w:r>
+        <w:t>là</w:t>
+      </w:r>
+      <w:proofErr w:type="spellEnd"/>
+      <w:r>
+        <w:t xml:space="preserve"> trạm </w:t>
+      </w:r>
+      <w:proofErr w:type="spellStart"/>
+      <w:r>
+        <w:t>trung</w:t>
+      </w:r>
+      <w:proofErr w:type="spellEnd"/>
+      <w:r>
+        <w:t xml:space="preserve"> chuyển hàng (hàng từ trạm </w:t>
+      </w:r>
+      <w:proofErr w:type="spellStart"/>
+      <w:r>
+        <w:t>Cà</w:t>
+      </w:r>
+      <w:proofErr w:type="spellEnd"/>
+      <w:r>
+        <w:t xml:space="preserve"> Mau đi </w:t>
+      </w:r>
+      <w:proofErr w:type="spellStart"/>
+      <w:r>
+        <w:t>nơi</w:t>
+      </w:r>
+      <w:proofErr w:type="spellEnd"/>
+      <w:r>
+        <w:t xml:space="preserve"> khác, hàng từ </w:t>
+      </w:r>
+      <w:proofErr w:type="spellStart"/>
+      <w:r>
+        <w:t>nơi</w:t>
+      </w:r>
+      <w:proofErr w:type="spellEnd"/>
+      <w:r>
+        <w:t xml:space="preserve"> khác </w:t>
+      </w:r>
+      <w:proofErr w:type="spellStart"/>
+      <w:r>
+        <w:t>trung</w:t>
+      </w:r>
+      <w:proofErr w:type="spellEnd"/>
+      <w:r>
+        <w:t xml:space="preserve"> chuyển qua trạm </w:t>
+      </w:r>
+      <w:proofErr w:type="spellStart"/>
+      <w:r>
+        <w:t>Cà</w:t>
+      </w:r>
+      <w:proofErr w:type="spellEnd"/>
+      <w:r>
+        <w:t xml:space="preserve"> Mau)</w:t>
       </w:r>
     </w:p>
     <w:p>
@@ -1001,8 +3845,29 @@
           <w:numId w:val="1"/>
         </w:numPr>
       </w:pPr>
-      <w:r>
-        <w:t>Coi thông tin các gói hàng trên các chuyến đó</w:t>
+      <w:proofErr w:type="spellStart"/>
+      <w:r>
+        <w:t>Coi</w:t>
+      </w:r>
+      <w:proofErr w:type="spellEnd"/>
+      <w:r>
+        <w:t xml:space="preserve"> thông tin các </w:t>
+      </w:r>
+      <w:proofErr w:type="spellStart"/>
+      <w:r>
+        <w:t>gói</w:t>
+      </w:r>
+      <w:proofErr w:type="spellEnd"/>
+      <w:r>
+        <w:t xml:space="preserve"> hàng </w:t>
+      </w:r>
+      <w:proofErr w:type="spellStart"/>
+      <w:r>
+        <w:t>trên</w:t>
+      </w:r>
+      <w:proofErr w:type="spellEnd"/>
+      <w:r>
+        <w:t xml:space="preserve"> các chuyến đó</w:t>
       </w:r>
     </w:p>
     <w:p>
@@ -1014,12 +3879,20 @@
         </w:numPr>
       </w:pPr>
       <w:r>
-        <w:t>Xác nhận cho chuyến xe trung chuyển đi</w:t>
+        <w:t xml:space="preserve">Xác nhận cho chuyến xe </w:t>
+      </w:r>
+      <w:proofErr w:type="spellStart"/>
+      <w:r>
+        <w:t>trung</w:t>
+      </w:r>
+      <w:proofErr w:type="spellEnd"/>
+      <w:r>
+        <w:t xml:space="preserve"> chuyển đi</w:t>
       </w:r>
     </w:p>
     <w:sectPr>
       <w:pgSz w:w="15840" w:h="12240" w:orient="landscape"/>
-      <w:pgMar w:top="144" w:right="144" w:bottom="144" w:left="144" w:header="720" w:footer="720" w:gutter="0"/>
+      <w:pgMar w:top="720" w:right="720" w:bottom="720" w:left="720" w:header="720" w:footer="720" w:gutter="0"/>
       <w:cols w:space="720"/>
       <w:docGrid w:linePitch="360"/>
     </w:sectPr>

</xml_diff>